<commit_message>
fix presentations & speech
</commit_message>
<xml_diff>
--- a/Дипломная работа/Речь к презентации.docx
+++ b/Дипломная работа/Речь к презентации.docx
@@ -77,55 +77,19 @@
         <w:rPr>
           <w:rFonts w:ascii="Times New Roman" w:hAnsi="Times New Roman" w:cs="Times New Roman"/>
         </w:rPr>
-        <w:t xml:space="preserve">уважаемая комиссия. Представляю вашему вниманию выпускную квалификационную работу </w:t>
-      </w:r>
-      <w:r>
-        <w:rPr>
-          <w:rFonts w:ascii="Times New Roman" w:hAnsi="Times New Roman" w:cs="Times New Roman"/>
-        </w:rPr>
-        <w:t xml:space="preserve">«Автоматизация </w:t>
-      </w:r>
-      <w:r>
-        <w:rPr>
-          <w:rFonts w:ascii="Times New Roman" w:hAnsi="Times New Roman" w:cs="Times New Roman"/>
-        </w:rPr>
-        <w:t xml:space="preserve">сопровождения </w:t>
-      </w:r>
-      <w:r>
-        <w:rPr>
-          <w:rFonts w:ascii="Times New Roman" w:hAnsi="Times New Roman" w:cs="Times New Roman"/>
-        </w:rPr>
-        <w:t>образовательного процесса в организации Региональный школьный технопарк»</w:t>
-      </w:r>
-      <w:r>
-        <w:rPr>
-          <w:rFonts w:ascii="Times New Roman" w:hAnsi="Times New Roman" w:cs="Times New Roman"/>
-        </w:rPr>
-        <w:t xml:space="preserve">. </w:t>
-      </w:r>
-      <w:r>
-        <w:rPr>
-          <w:rFonts w:ascii="Times New Roman" w:hAnsi="Times New Roman" w:cs="Times New Roman"/>
-        </w:rPr>
-        <w:t xml:space="preserve">Выполнил: </w:t>
-      </w:r>
-      <w:r>
-        <w:rPr>
-          <w:rFonts w:ascii="Times New Roman" w:hAnsi="Times New Roman" w:cs="Times New Roman"/>
-        </w:rPr>
-        <w:t>обучающийся гр. ДИНРБ-41 Кузургалиев Радмир Алексеевич</w:t>
-      </w:r>
-      <w:r>
-        <w:rPr>
-          <w:rFonts w:ascii="Times New Roman" w:hAnsi="Times New Roman" w:cs="Times New Roman"/>
-        </w:rPr>
-        <w:t xml:space="preserve"> </w:t>
-      </w:r>
-      <w:r>
-        <w:rPr>
-          <w:rFonts w:ascii="Times New Roman" w:hAnsi="Times New Roman" w:cs="Times New Roman"/>
-        </w:rPr>
-        <w:t xml:space="preserve">Руководитель: К.т.н., доцент </w:t>
+        <w:t xml:space="preserve">уважаемая комиссия. Представляю вашему вниманию выпускную квалификационную работу «Автоматизация </w:t>
+      </w:r>
+      <w:r>
+        <w:rPr>
+          <w:rFonts w:ascii="Times New Roman" w:hAnsi="Times New Roman" w:cs="Times New Roman"/>
+        </w:rPr>
+        <w:t xml:space="preserve">сопровождения образовательного процесса в организации Региональный школьный технопарк». Выполнил: </w:t>
+      </w:r>
+      <w:r>
+        <w:rPr>
+          <w:rFonts w:ascii="Times New Roman" w:hAnsi="Times New Roman" w:cs="Times New Roman"/>
+        </w:rPr>
+        <w:t xml:space="preserve">обучающийся гр. ДИНРБ-41 Кузургалиев Радмир Алексеевич Руководитель: К.т.н., доцент </w:t>
       </w:r>
       <w:r>
         <w:rPr>
@@ -184,23 +148,7 @@
           <w:b/>
           <w:bCs/>
         </w:rPr>
-        <w:t xml:space="preserve">Слайд </w:t>
-      </w:r>
-      <w:r>
-        <w:rPr>
-          <w:rFonts w:ascii="Times New Roman" w:hAnsi="Times New Roman" w:cs="Times New Roman"/>
-          <w:b/>
-          <w:bCs/>
-        </w:rPr>
-        <w:t>2</w:t>
-      </w:r>
-      <w:r>
-        <w:rPr>
-          <w:rFonts w:ascii="Times New Roman" w:hAnsi="Times New Roman" w:cs="Times New Roman"/>
-          <w:b/>
-          <w:bCs/>
-        </w:rPr>
-        <w:t>:</w:t>
+        <w:t>Слайд 2:</w:t>
       </w:r>
       <w:r>
         <w:rPr>
@@ -214,13 +162,7 @@
         <w:rPr>
           <w:rFonts w:ascii="Times New Roman" w:hAnsi="Times New Roman" w:cs="Times New Roman"/>
         </w:rPr>
-        <w:t xml:space="preserve">Данная работа была выполнена по запросу «Регионального школьного технопарка» </w:t>
-      </w:r>
-      <w:r>
-        <w:rPr>
-          <w:rFonts w:ascii="Times New Roman" w:hAnsi="Times New Roman" w:cs="Times New Roman"/>
-        </w:rPr>
-        <w:t>Региональный школьный технопарк (РШТ) — это образовательная организация, подчиняющаяся Министерству образования Астраханской области. В состав «РШТ» входят:</w:t>
+        <w:t>Данная работа была выполнена по запросу «Регионального школьного технопарка» Региональный школьный технопарк (РШТ) — это образовательная организация, подчиняющаяся Министерству образования Астраханской области. В состав «РШТ» входят:</w:t>
       </w:r>
     </w:p>
     <w:p>
@@ -340,23 +282,7 @@
           <w:b/>
           <w:bCs/>
         </w:rPr>
-        <w:t xml:space="preserve">Слайд </w:t>
-      </w:r>
-      <w:r>
-        <w:rPr>
-          <w:rFonts w:ascii="Times New Roman" w:hAnsi="Times New Roman" w:cs="Times New Roman"/>
-          <w:b/>
-          <w:bCs/>
-        </w:rPr>
-        <w:t>3</w:t>
-      </w:r>
-      <w:r>
-        <w:rPr>
-          <w:rFonts w:ascii="Times New Roman" w:hAnsi="Times New Roman" w:cs="Times New Roman"/>
-          <w:b/>
-          <w:bCs/>
-        </w:rPr>
-        <w:t>:</w:t>
+        <w:t>Слайд 3:</w:t>
       </w:r>
       <w:r>
         <w:rPr>
@@ -408,23 +334,7 @@
           <w:b/>
           <w:bCs/>
         </w:rPr>
-        <w:t xml:space="preserve">Слайд </w:t>
-      </w:r>
-      <w:r>
-        <w:rPr>
-          <w:rFonts w:ascii="Times New Roman" w:hAnsi="Times New Roman" w:cs="Times New Roman"/>
-          <w:b/>
-          <w:bCs/>
-        </w:rPr>
-        <w:t>4</w:t>
-      </w:r>
-      <w:r>
-        <w:rPr>
-          <w:rFonts w:ascii="Times New Roman" w:hAnsi="Times New Roman" w:cs="Times New Roman"/>
-          <w:b/>
-          <w:bCs/>
-        </w:rPr>
-        <w:t>:</w:t>
+        <w:t>Слайд 4:</w:t>
       </w:r>
       <w:r>
         <w:rPr>
@@ -590,23 +500,7 @@
           <w:bCs/>
         </w:rPr>
         <w:lastRenderedPageBreak/>
-        <w:t xml:space="preserve">Слайд </w:t>
-      </w:r>
-      <w:r>
-        <w:rPr>
-          <w:rFonts w:ascii="Times New Roman" w:hAnsi="Times New Roman" w:cs="Times New Roman"/>
-          <w:b/>
-          <w:bCs/>
-        </w:rPr>
-        <w:t>5</w:t>
-      </w:r>
-      <w:r>
-        <w:rPr>
-          <w:rFonts w:ascii="Times New Roman" w:hAnsi="Times New Roman" w:cs="Times New Roman"/>
-          <w:b/>
-          <w:bCs/>
-        </w:rPr>
-        <w:t>:</w:t>
+        <w:t>Слайд 5:</w:t>
       </w:r>
       <w:r>
         <w:rPr>
@@ -817,23 +711,7 @@
           <w:b/>
           <w:bCs/>
         </w:rPr>
-        <w:t xml:space="preserve">Слайд </w:t>
-      </w:r>
-      <w:r>
-        <w:rPr>
-          <w:rFonts w:ascii="Times New Roman" w:hAnsi="Times New Roman" w:cs="Times New Roman"/>
-          <w:b/>
-          <w:bCs/>
-        </w:rPr>
-        <w:t>6</w:t>
-      </w:r>
-      <w:r>
-        <w:rPr>
-          <w:rFonts w:ascii="Times New Roman" w:hAnsi="Times New Roman" w:cs="Times New Roman"/>
-          <w:b/>
-          <w:bCs/>
-        </w:rPr>
-        <w:t>:</w:t>
+        <w:t>Слайд 6:</w:t>
       </w:r>
       <w:r>
         <w:rPr>
@@ -866,15 +744,7 @@
           <w:b/>
           <w:bCs/>
         </w:rPr>
-        <w:t xml:space="preserve">Слайд </w:t>
-      </w:r>
-      <w:r>
-        <w:rPr>
-          <w:rFonts w:ascii="Times New Roman" w:hAnsi="Times New Roman" w:cs="Times New Roman"/>
-          <w:b/>
-          <w:bCs/>
-        </w:rPr>
-        <w:t>7</w:t>
+        <w:t>Слайд 7</w:t>
       </w:r>
       <w:proofErr w:type="gramStart"/>
       <w:r>
@@ -904,13 +774,7 @@
         <w:rPr>
           <w:rFonts w:ascii="Times New Roman" w:hAnsi="Times New Roman" w:cs="Times New Roman"/>
         </w:rPr>
-        <w:t xml:space="preserve"> анализа предметной области были определены цели и задачи. </w:t>
-      </w:r>
-      <w:r>
-        <w:rPr>
-          <w:rFonts w:ascii="Times New Roman" w:hAnsi="Times New Roman" w:cs="Times New Roman"/>
-        </w:rPr>
-        <w:t>Цель выпускной квалификационной работы - повысить эффективность деятельности документооборота, обеспечивающего сопровождение образовательного процесса в организации «Региональный школьный технопарк».</w:t>
+        <w:t xml:space="preserve"> анализа предметной области были определены цели и задачи. Цель выпускной квалификационной работы - повысить эффективность деятельности документооборота, обеспечивающего сопровождение образовательного процесса в организации «Региональный школьный технопарк».</w:t>
       </w:r>
     </w:p>
     <w:p>
@@ -1048,15 +912,7 @@
           <w:b/>
           <w:bCs/>
         </w:rPr>
-        <w:t xml:space="preserve">Слайд </w:t>
-      </w:r>
-      <w:r>
-        <w:rPr>
-          <w:rFonts w:ascii="Times New Roman" w:hAnsi="Times New Roman" w:cs="Times New Roman"/>
-          <w:b/>
-          <w:bCs/>
-        </w:rPr>
-        <w:t>8</w:t>
+        <w:t>Слайд 8</w:t>
       </w:r>
       <w:proofErr w:type="gramStart"/>
       <w:r>
@@ -1116,15 +972,7 @@
           <w:b/>
           <w:bCs/>
         </w:rPr>
-        <w:t xml:space="preserve">Слайд </w:t>
-      </w:r>
-      <w:r>
-        <w:rPr>
-          <w:rFonts w:ascii="Times New Roman" w:hAnsi="Times New Roman" w:cs="Times New Roman"/>
-          <w:b/>
-          <w:bCs/>
-        </w:rPr>
-        <w:t>9</w:t>
+        <w:t>Слайд 9</w:t>
       </w:r>
       <w:proofErr w:type="gramStart"/>
       <w:r>
@@ -1332,23 +1180,7 @@
           <w:b/>
           <w:bCs/>
         </w:rPr>
-        <w:t>Слайд 1</w:t>
-      </w:r>
-      <w:r>
-        <w:rPr>
-          <w:rFonts w:ascii="Times New Roman" w:hAnsi="Times New Roman" w:cs="Times New Roman"/>
-          <w:b/>
-          <w:bCs/>
-        </w:rPr>
-        <w:t>0</w:t>
-      </w:r>
-      <w:r>
-        <w:rPr>
-          <w:rFonts w:ascii="Times New Roman" w:hAnsi="Times New Roman" w:cs="Times New Roman"/>
-          <w:b/>
-          <w:bCs/>
-        </w:rPr>
-        <w:t>:</w:t>
+        <w:t>Слайд 10:</w:t>
       </w:r>
     </w:p>
     <w:p>
@@ -1364,19 +1196,7 @@
         <w:rPr>
           <w:rFonts w:ascii="Times New Roman" w:hAnsi="Times New Roman" w:cs="Times New Roman"/>
         </w:rPr>
-        <w:t xml:space="preserve">Были определены следующие возможности пользователя </w:t>
-      </w:r>
-      <w:r>
-        <w:rPr>
-          <w:rFonts w:ascii="Times New Roman" w:hAnsi="Times New Roman" w:cs="Times New Roman"/>
-        </w:rPr>
-        <w:t>Администратор</w:t>
-      </w:r>
-      <w:r>
-        <w:rPr>
-          <w:rFonts w:ascii="Times New Roman" w:hAnsi="Times New Roman" w:cs="Times New Roman"/>
-        </w:rPr>
-        <w:t xml:space="preserve">: </w:t>
+        <w:t xml:space="preserve">Были определены следующие возможности пользователя Администратор: </w:t>
       </w:r>
     </w:p>
     <w:p>
@@ -1546,15 +1366,80 @@
           <w:b/>
           <w:bCs/>
         </w:rPr>
-        <w:t>Слайд 1</w:t>
-      </w:r>
-      <w:r>
-        <w:rPr>
-          <w:rFonts w:ascii="Times New Roman" w:hAnsi="Times New Roman" w:cs="Times New Roman"/>
-          <w:b/>
-          <w:bCs/>
-        </w:rPr>
-        <w:t>1</w:t>
+        <w:t>Слайд 11:</w:t>
+      </w:r>
+      <w:r>
+        <w:rPr>
+          <w:rFonts w:ascii="Times New Roman" w:hAnsi="Times New Roman" w:cs="Times New Roman"/>
+          <w:b/>
+          <w:bCs/>
+        </w:rPr>
+        <w:t xml:space="preserve"> импровизация</w:t>
+      </w:r>
+    </w:p>
+    <w:p>
+      <w:pPr>
+        <w:pStyle w:val="a7"/>
+        <w:spacing w:line="360" w:lineRule="auto"/>
+        <w:ind w:left="0"/>
+        <w:rPr>
+          <w:rFonts w:ascii="Times New Roman" w:hAnsi="Times New Roman" w:cs="Times New Roman"/>
+          <w:b/>
+          <w:bCs/>
+        </w:rPr>
+      </w:pPr>
+      <w:r>
+        <w:rPr>
+          <w:rFonts w:ascii="Times New Roman" w:hAnsi="Times New Roman" w:cs="Times New Roman"/>
+          <w:b/>
+          <w:bCs/>
+        </w:rPr>
+        <w:t>Слайд 12:</w:t>
+      </w:r>
+      <w:r>
+        <w:rPr>
+          <w:rFonts w:ascii="Times New Roman" w:hAnsi="Times New Roman" w:cs="Times New Roman"/>
+          <w:b/>
+          <w:bCs/>
+        </w:rPr>
+        <w:t xml:space="preserve"> импровизация</w:t>
+      </w:r>
+    </w:p>
+    <w:p>
+      <w:pPr>
+        <w:pStyle w:val="a7"/>
+        <w:spacing w:line="360" w:lineRule="auto"/>
+        <w:ind w:left="0"/>
+        <w:rPr>
+          <w:rFonts w:ascii="Times New Roman" w:hAnsi="Times New Roman" w:cs="Times New Roman"/>
+          <w:b/>
+          <w:bCs/>
+        </w:rPr>
+      </w:pPr>
+      <w:r>
+        <w:rPr>
+          <w:rFonts w:ascii="Times New Roman" w:hAnsi="Times New Roman" w:cs="Times New Roman"/>
+          <w:b/>
+          <w:bCs/>
+        </w:rPr>
+        <w:t>Слайд 13:</w:t>
+      </w:r>
+      <w:r>
+        <w:rPr>
+          <w:rFonts w:ascii="Times New Roman" w:hAnsi="Times New Roman" w:cs="Times New Roman"/>
+          <w:b/>
+          <w:bCs/>
+        </w:rPr>
+        <w:t xml:space="preserve"> импровизация</w:t>
+      </w:r>
+      <w:r>
+        <w:rPr>
+          <w:rFonts w:ascii="Times New Roman" w:hAnsi="Times New Roman" w:cs="Times New Roman"/>
+          <w:b/>
+          <w:bCs/>
+        </w:rPr>
+        <w:br/>
+        <w:t>Демонстрация программного продукта</w:t>
       </w:r>
       <w:r>
         <w:rPr>
@@ -1563,118 +1448,6 @@
           <w:bCs/>
         </w:rPr>
         <w:t>:</w:t>
-      </w:r>
-      <w:r>
-        <w:rPr>
-          <w:rFonts w:ascii="Times New Roman" w:hAnsi="Times New Roman" w:cs="Times New Roman"/>
-          <w:b/>
-          <w:bCs/>
-        </w:rPr>
-        <w:t xml:space="preserve"> импровизация</w:t>
-      </w:r>
-    </w:p>
-    <w:p>
-      <w:pPr>
-        <w:pStyle w:val="a7"/>
-        <w:spacing w:line="360" w:lineRule="auto"/>
-        <w:ind w:left="0"/>
-        <w:rPr>
-          <w:rFonts w:ascii="Times New Roman" w:hAnsi="Times New Roman" w:cs="Times New Roman"/>
-          <w:b/>
-          <w:bCs/>
-        </w:rPr>
-      </w:pPr>
-      <w:r>
-        <w:rPr>
-          <w:rFonts w:ascii="Times New Roman" w:hAnsi="Times New Roman" w:cs="Times New Roman"/>
-          <w:b/>
-          <w:bCs/>
-        </w:rPr>
-        <w:t>Слайд 1</w:t>
-      </w:r>
-      <w:r>
-        <w:rPr>
-          <w:rFonts w:ascii="Times New Roman" w:hAnsi="Times New Roman" w:cs="Times New Roman"/>
-          <w:b/>
-          <w:bCs/>
-        </w:rPr>
-        <w:t>2</w:t>
-      </w:r>
-      <w:r>
-        <w:rPr>
-          <w:rFonts w:ascii="Times New Roman" w:hAnsi="Times New Roman" w:cs="Times New Roman"/>
-          <w:b/>
-          <w:bCs/>
-        </w:rPr>
-        <w:t>:</w:t>
-      </w:r>
-      <w:r>
-        <w:rPr>
-          <w:rFonts w:ascii="Times New Roman" w:hAnsi="Times New Roman" w:cs="Times New Roman"/>
-          <w:b/>
-          <w:bCs/>
-        </w:rPr>
-        <w:t xml:space="preserve"> </w:t>
-      </w:r>
-      <w:r>
-        <w:rPr>
-          <w:rFonts w:ascii="Times New Roman" w:hAnsi="Times New Roman" w:cs="Times New Roman"/>
-          <w:b/>
-          <w:bCs/>
-        </w:rPr>
-        <w:t>импровизация</w:t>
-      </w:r>
-    </w:p>
-    <w:p>
-      <w:pPr>
-        <w:pStyle w:val="a7"/>
-        <w:spacing w:line="360" w:lineRule="auto"/>
-        <w:ind w:left="0"/>
-        <w:rPr>
-          <w:rFonts w:ascii="Times New Roman" w:hAnsi="Times New Roman" w:cs="Times New Roman"/>
-          <w:b/>
-          <w:bCs/>
-        </w:rPr>
-      </w:pPr>
-      <w:r>
-        <w:rPr>
-          <w:rFonts w:ascii="Times New Roman" w:hAnsi="Times New Roman" w:cs="Times New Roman"/>
-          <w:b/>
-          <w:bCs/>
-        </w:rPr>
-        <w:t>Слайд 1</w:t>
-      </w:r>
-      <w:r>
-        <w:rPr>
-          <w:rFonts w:ascii="Times New Roman" w:hAnsi="Times New Roman" w:cs="Times New Roman"/>
-          <w:b/>
-          <w:bCs/>
-        </w:rPr>
-        <w:t>3</w:t>
-      </w:r>
-      <w:r>
-        <w:rPr>
-          <w:rFonts w:ascii="Times New Roman" w:hAnsi="Times New Roman" w:cs="Times New Roman"/>
-          <w:b/>
-          <w:bCs/>
-        </w:rPr>
-        <w:t>:</w:t>
-      </w:r>
-      <w:r>
-        <w:rPr>
-          <w:rFonts w:ascii="Times New Roman" w:hAnsi="Times New Roman" w:cs="Times New Roman"/>
-          <w:b/>
-          <w:bCs/>
-        </w:rPr>
-        <w:t xml:space="preserve"> </w:t>
-      </w:r>
-      <w:r>
-        <w:rPr>
-          <w:rFonts w:ascii="Times New Roman" w:hAnsi="Times New Roman" w:cs="Times New Roman"/>
-          <w:b/>
-          <w:bCs/>
-        </w:rPr>
-        <w:t>импровизация</w:t>
       </w:r>
     </w:p>
     <w:p>
@@ -1685,33 +1458,184 @@
         <w:jc w:val="both"/>
         <w:rPr>
           <w:rFonts w:ascii="Times New Roman" w:hAnsi="Times New Roman" w:cs="Times New Roman"/>
-          <w:b/>
-          <w:bCs/>
-        </w:rPr>
-      </w:pPr>
-      <w:r>
-        <w:rPr>
-          <w:rFonts w:ascii="Times New Roman" w:hAnsi="Times New Roman" w:cs="Times New Roman"/>
-          <w:b/>
-          <w:bCs/>
-        </w:rPr>
-        <w:t>Слайд 1</w:t>
-      </w:r>
-      <w:r>
-        <w:rPr>
-          <w:rFonts w:ascii="Times New Roman" w:hAnsi="Times New Roman" w:cs="Times New Roman"/>
-          <w:b/>
-          <w:bCs/>
-        </w:rPr>
-        <w:t>4</w:t>
-      </w:r>
-      <w:r>
-        <w:rPr>
-          <w:rFonts w:ascii="Times New Roman" w:hAnsi="Times New Roman" w:cs="Times New Roman"/>
-          <w:b/>
-          <w:bCs/>
-        </w:rPr>
-        <w:t>:</w:t>
+        </w:rPr>
+      </w:pPr>
+      <w:r>
+        <w:rPr>
+          <w:rFonts w:ascii="Times New Roman" w:hAnsi="Times New Roman" w:cs="Times New Roman"/>
+        </w:rPr>
+        <w:t>А теперь переходим к демонстрации программного продукта.</w:t>
+      </w:r>
+    </w:p>
+    <w:p>
+      <w:pPr>
+        <w:pStyle w:val="a7"/>
+        <w:spacing w:line="360" w:lineRule="auto"/>
+        <w:ind w:left="0"/>
+        <w:jc w:val="both"/>
+        <w:rPr>
+          <w:rFonts w:ascii="Times New Roman" w:hAnsi="Times New Roman" w:cs="Times New Roman"/>
+        </w:rPr>
+      </w:pPr>
+      <w:r>
+        <w:rPr>
+          <w:rFonts w:ascii="Times New Roman" w:hAnsi="Times New Roman" w:cs="Times New Roman"/>
+        </w:rPr>
+        <w:t xml:space="preserve">Для перехода в систему необходимо перейти по адресу </w:t>
+      </w:r>
+      <w:r>
+        <w:rPr>
+          <w:rFonts w:ascii="Times New Roman" w:hAnsi="Times New Roman" w:cs="Times New Roman"/>
+          <w:b/>
+          <w:bCs/>
+          <w:lang w:val="en-US"/>
+        </w:rPr>
+        <w:t>index</w:t>
+      </w:r>
+      <w:r>
+        <w:rPr>
+          <w:rFonts w:ascii="Times New Roman" w:hAnsi="Times New Roman" w:cs="Times New Roman"/>
+          <w:b/>
+          <w:bCs/>
+        </w:rPr>
+        <w:t>.</w:t>
+      </w:r>
+      <w:proofErr w:type="spellStart"/>
+      <w:r>
+        <w:rPr>
+          <w:rFonts w:ascii="Times New Roman" w:hAnsi="Times New Roman" w:cs="Times New Roman"/>
+          <w:b/>
+          <w:bCs/>
+          <w:lang w:val="en-US"/>
+        </w:rPr>
+        <w:t>schooltech</w:t>
+      </w:r>
+      <w:proofErr w:type="spellEnd"/>
+      <w:r>
+        <w:rPr>
+          <w:rFonts w:ascii="Times New Roman" w:hAnsi="Times New Roman" w:cs="Times New Roman"/>
+          <w:b/>
+          <w:bCs/>
+        </w:rPr>
+        <w:t>.</w:t>
+      </w:r>
+      <w:proofErr w:type="spellStart"/>
+      <w:r>
+        <w:rPr>
+          <w:rFonts w:ascii="Times New Roman" w:hAnsi="Times New Roman" w:cs="Times New Roman"/>
+          <w:b/>
+          <w:bCs/>
+          <w:lang w:val="en-US"/>
+        </w:rPr>
+        <w:t>ru</w:t>
+      </w:r>
+      <w:proofErr w:type="spellEnd"/>
+      <w:r>
+        <w:rPr>
+          <w:rFonts w:ascii="Times New Roman" w:hAnsi="Times New Roman" w:cs="Times New Roman"/>
+        </w:rPr>
+        <w:t xml:space="preserve">. Затем необходимо перейти в </w:t>
+      </w:r>
+    </w:p>
+    <w:p>
+      <w:pPr>
+        <w:pStyle w:val="a7"/>
+        <w:numPr>
+          <w:ilvl w:val="0"/>
+          <w:numId w:val="10"/>
+        </w:numPr>
+        <w:spacing w:line="360" w:lineRule="auto"/>
+        <w:jc w:val="both"/>
+        <w:rPr>
+          <w:rFonts w:ascii="Times New Roman" w:hAnsi="Times New Roman" w:cs="Times New Roman"/>
+        </w:rPr>
+      </w:pPr>
+      <w:r>
+        <w:rPr>
+          <w:rFonts w:ascii="Times New Roman" w:hAnsi="Times New Roman" w:cs="Times New Roman"/>
+        </w:rPr>
+        <w:t xml:space="preserve">Приказы по мероприятиям. </w:t>
+      </w:r>
+    </w:p>
+    <w:p>
+      <w:pPr>
+        <w:pStyle w:val="a7"/>
+        <w:numPr>
+          <w:ilvl w:val="0"/>
+          <w:numId w:val="10"/>
+        </w:numPr>
+        <w:spacing w:line="360" w:lineRule="auto"/>
+        <w:jc w:val="both"/>
+        <w:rPr>
+          <w:rFonts w:ascii="Times New Roman" w:hAnsi="Times New Roman" w:cs="Times New Roman"/>
+        </w:rPr>
+      </w:pPr>
+      <w:r>
+        <w:rPr>
+          <w:rFonts w:ascii="Times New Roman" w:hAnsi="Times New Roman" w:cs="Times New Roman"/>
+        </w:rPr>
+        <w:t>Генерация приказа по мероприятиям.</w:t>
+      </w:r>
+    </w:p>
+    <w:p>
+      <w:pPr>
+        <w:pStyle w:val="a7"/>
+        <w:numPr>
+          <w:ilvl w:val="0"/>
+          <w:numId w:val="10"/>
+        </w:numPr>
+        <w:spacing w:line="360" w:lineRule="auto"/>
+        <w:jc w:val="both"/>
+        <w:rPr>
+          <w:rFonts w:ascii="Times New Roman" w:hAnsi="Times New Roman" w:cs="Times New Roman"/>
+        </w:rPr>
+      </w:pPr>
+      <w:r>
+        <w:rPr>
+          <w:rFonts w:ascii="Times New Roman" w:hAnsi="Times New Roman" w:cs="Times New Roman"/>
+        </w:rPr>
+        <w:t>Учебные группы.</w:t>
+      </w:r>
+    </w:p>
+    <w:p>
+      <w:pPr>
+        <w:pStyle w:val="a7"/>
+        <w:numPr>
+          <w:ilvl w:val="0"/>
+          <w:numId w:val="10"/>
+        </w:numPr>
+        <w:spacing w:line="360" w:lineRule="auto"/>
+        <w:jc w:val="both"/>
+        <w:rPr>
+          <w:rFonts w:ascii="Times New Roman" w:hAnsi="Times New Roman" w:cs="Times New Roman"/>
+        </w:rPr>
+      </w:pPr>
+      <w:r>
+        <w:rPr>
+          <w:rFonts w:ascii="Times New Roman" w:hAnsi="Times New Roman" w:cs="Times New Roman"/>
+        </w:rPr>
+        <w:t>Приказы об образовательной деятельности.</w:t>
+      </w:r>
+    </w:p>
+    <w:p>
+      <w:pPr>
+        <w:pStyle w:val="a7"/>
+        <w:spacing w:line="360" w:lineRule="auto"/>
+        <w:ind w:left="0"/>
+        <w:jc w:val="both"/>
+        <w:rPr>
+          <w:rFonts w:ascii="Times New Roman" w:hAnsi="Times New Roman" w:cs="Times New Roman"/>
+          <w:b/>
+          <w:bCs/>
+        </w:rPr>
+      </w:pPr>
+      <w:r>
+        <w:rPr>
+          <w:rFonts w:ascii="Times New Roman" w:hAnsi="Times New Roman" w:cs="Times New Roman"/>
+          <w:b/>
+          <w:bCs/>
+        </w:rPr>
+        <w:t>Слайд 14:</w:t>
       </w:r>
       <w:r>
         <w:rPr>
@@ -1804,23 +1728,7 @@
           <w:b/>
           <w:bCs/>
         </w:rPr>
-        <w:t>Слайд 1</w:t>
-      </w:r>
-      <w:r>
-        <w:rPr>
-          <w:rFonts w:ascii="Times New Roman" w:hAnsi="Times New Roman" w:cs="Times New Roman"/>
-          <w:b/>
-          <w:bCs/>
-        </w:rPr>
-        <w:t>5</w:t>
-      </w:r>
-      <w:r>
-        <w:rPr>
-          <w:rFonts w:ascii="Times New Roman" w:hAnsi="Times New Roman" w:cs="Times New Roman"/>
-          <w:b/>
-          <w:bCs/>
-        </w:rPr>
-        <w:t>:</w:t>
+        <w:t>Слайд 15:</w:t>
       </w:r>
     </w:p>
     <w:p>
@@ -1858,15 +1766,7 @@
           <w:b/>
           <w:bCs/>
         </w:rPr>
-        <w:t>Слайд 1</w:t>
-      </w:r>
-      <w:r>
-        <w:rPr>
-          <w:rFonts w:ascii="Times New Roman" w:hAnsi="Times New Roman" w:cs="Times New Roman"/>
-          <w:b/>
-          <w:bCs/>
-        </w:rPr>
-        <w:t>6</w:t>
+        <w:t>Слайд 16</w:t>
       </w:r>
       <w:proofErr w:type="gramStart"/>
       <w:r>
@@ -1970,23 +1870,8 @@
           <w:b/>
           <w:bCs/>
         </w:rPr>
-        <w:t>Слайд 1</w:t>
-      </w:r>
-      <w:r>
-        <w:rPr>
-          <w:rFonts w:ascii="Times New Roman" w:hAnsi="Times New Roman" w:cs="Times New Roman"/>
-          <w:b/>
-          <w:bCs/>
-        </w:rPr>
-        <w:t>7</w:t>
-      </w:r>
-      <w:r>
-        <w:rPr>
-          <w:rFonts w:ascii="Times New Roman" w:hAnsi="Times New Roman" w:cs="Times New Roman"/>
-          <w:b/>
-          <w:bCs/>
-        </w:rPr>
-        <w:t>:</w:t>
+        <w:lastRenderedPageBreak/>
+        <w:t>Слайд 17:</w:t>
       </w:r>
       <w:r>
         <w:rPr>
@@ -2028,15 +1913,7 @@
           <w:b/>
           <w:bCs/>
         </w:rPr>
-        <w:t>Слайд 1</w:t>
-      </w:r>
-      <w:r>
-        <w:rPr>
-          <w:rFonts w:ascii="Times New Roman" w:hAnsi="Times New Roman" w:cs="Times New Roman"/>
-          <w:b/>
-          <w:bCs/>
-        </w:rPr>
-        <w:t>8</w:t>
+        <w:t>Слайд 18</w:t>
       </w:r>
       <w:proofErr w:type="gramStart"/>
       <w:r>
@@ -2889,6 +2766,95 @@
     </w:lvl>
   </w:abstractNum>
   <w:abstractNum w:abstractNumId="7" w15:restartNumberingAfterBreak="0">
+    <w:nsid w:val="677A0E98"/>
+    <w:multiLevelType w:val="hybridMultilevel"/>
+    <w:tmpl w:val="5E5416D0"/>
+    <w:lvl w:ilvl="0" w:tplc="0419000F">
+      <w:start w:val="1"/>
+      <w:numFmt w:val="decimal"/>
+      <w:lvlText w:val="%1."/>
+      <w:lvlJc w:val="left"/>
+      <w:pPr>
+        <w:ind w:left="720" w:hanging="360"/>
+      </w:pPr>
+      <w:rPr>
+        <w:rFonts w:hint="default"/>
+      </w:rPr>
+    </w:lvl>
+    <w:lvl w:ilvl="1" w:tplc="04190019" w:tentative="1">
+      <w:start w:val="1"/>
+      <w:numFmt w:val="lowerLetter"/>
+      <w:lvlText w:val="%2."/>
+      <w:lvlJc w:val="left"/>
+      <w:pPr>
+        <w:ind w:left="1440" w:hanging="360"/>
+      </w:pPr>
+    </w:lvl>
+    <w:lvl w:ilvl="2" w:tplc="0419001B" w:tentative="1">
+      <w:start w:val="1"/>
+      <w:numFmt w:val="lowerRoman"/>
+      <w:lvlText w:val="%3."/>
+      <w:lvlJc w:val="right"/>
+      <w:pPr>
+        <w:ind w:left="2160" w:hanging="180"/>
+      </w:pPr>
+    </w:lvl>
+    <w:lvl w:ilvl="3" w:tplc="0419000F" w:tentative="1">
+      <w:start w:val="1"/>
+      <w:numFmt w:val="decimal"/>
+      <w:lvlText w:val="%4."/>
+      <w:lvlJc w:val="left"/>
+      <w:pPr>
+        <w:ind w:left="2880" w:hanging="360"/>
+      </w:pPr>
+    </w:lvl>
+    <w:lvl w:ilvl="4" w:tplc="04190019" w:tentative="1">
+      <w:start w:val="1"/>
+      <w:numFmt w:val="lowerLetter"/>
+      <w:lvlText w:val="%5."/>
+      <w:lvlJc w:val="left"/>
+      <w:pPr>
+        <w:ind w:left="3600" w:hanging="360"/>
+      </w:pPr>
+    </w:lvl>
+    <w:lvl w:ilvl="5" w:tplc="0419001B" w:tentative="1">
+      <w:start w:val="1"/>
+      <w:numFmt w:val="lowerRoman"/>
+      <w:lvlText w:val="%6."/>
+      <w:lvlJc w:val="right"/>
+      <w:pPr>
+        <w:ind w:left="4320" w:hanging="180"/>
+      </w:pPr>
+    </w:lvl>
+    <w:lvl w:ilvl="6" w:tplc="0419000F" w:tentative="1">
+      <w:start w:val="1"/>
+      <w:numFmt w:val="decimal"/>
+      <w:lvlText w:val="%7."/>
+      <w:lvlJc w:val="left"/>
+      <w:pPr>
+        <w:ind w:left="5040" w:hanging="360"/>
+      </w:pPr>
+    </w:lvl>
+    <w:lvl w:ilvl="7" w:tplc="04190019" w:tentative="1">
+      <w:start w:val="1"/>
+      <w:numFmt w:val="lowerLetter"/>
+      <w:lvlText w:val="%8."/>
+      <w:lvlJc w:val="left"/>
+      <w:pPr>
+        <w:ind w:left="5760" w:hanging="360"/>
+      </w:pPr>
+    </w:lvl>
+    <w:lvl w:ilvl="8" w:tplc="0419001B" w:tentative="1">
+      <w:start w:val="1"/>
+      <w:numFmt w:val="lowerRoman"/>
+      <w:lvlText w:val="%9."/>
+      <w:lvlJc w:val="right"/>
+      <w:pPr>
+        <w:ind w:left="6480" w:hanging="180"/>
+      </w:pPr>
+    </w:lvl>
+  </w:abstractNum>
+  <w:abstractNum w:abstractNumId="8" w15:restartNumberingAfterBreak="0">
     <w:nsid w:val="68070F5B"/>
     <w:multiLevelType w:val="hybridMultilevel"/>
     <w:tmpl w:val="72B2A16C"/>
@@ -2974,7 +2940,7 @@
       </w:pPr>
     </w:lvl>
   </w:abstractNum>
-  <w:abstractNum w:abstractNumId="8" w15:restartNumberingAfterBreak="0">
+  <w:abstractNum w:abstractNumId="9" w15:restartNumberingAfterBreak="0">
     <w:nsid w:val="70FF4469"/>
     <w:multiLevelType w:val="hybridMultilevel"/>
     <w:tmpl w:val="6382C730"/>
@@ -3118,13 +3084,13 @@
     <w:abstractNumId w:val="6"/>
   </w:num>
   <w:num w:numId="2" w16cid:durableId="1025984149">
-    <w:abstractNumId w:val="8"/>
+    <w:abstractNumId w:val="9"/>
   </w:num>
   <w:num w:numId="3" w16cid:durableId="279143634">
     <w:abstractNumId w:val="2"/>
   </w:num>
   <w:num w:numId="4" w16cid:durableId="1438791089">
-    <w:abstractNumId w:val="7"/>
+    <w:abstractNumId w:val="8"/>
   </w:num>
   <w:num w:numId="5" w16cid:durableId="1939752557">
     <w:abstractNumId w:val="4"/>
@@ -3140,6 +3106,9 @@
   </w:num>
   <w:num w:numId="9" w16cid:durableId="1752658841">
     <w:abstractNumId w:val="1"/>
+  </w:num>
+  <w:num w:numId="10" w16cid:durableId="831682025">
+    <w:abstractNumId w:val="7"/>
   </w:num>
 </w:numbering>
 </file>
@@ -3747,6 +3716,7 @@
   <w:style w:type="character" w:default="1" w:styleId="a0">
     <w:name w:val="Default Paragraph Font"/>
     <w:uiPriority w:val="1"/>
+    <w:semiHidden/>
     <w:unhideWhenUsed/>
   </w:style>
   <w:style w:type="table" w:default="1" w:styleId="a1">

</xml_diff>

<commit_message>
fix speech & v3
</commit_message>
<xml_diff>
--- a/Дипломная работа/Речь к презентации.docx
+++ b/Дипломная работа/Речь к презентации.docx
@@ -1,6 +1,6 @@
 
 <file path=word/document.xml><?xml version="1.0" encoding="utf-8"?>
-<w:document xmlns:wpc="http://schemas.microsoft.com/office/word/2010/wordprocessingCanvas" xmlns:cx="http://schemas.microsoft.com/office/drawing/2014/chartex" xmlns:cx1="http://schemas.microsoft.com/office/drawing/2015/9/8/chartex" xmlns:cx2="http://schemas.microsoft.com/office/drawing/2015/10/21/chartex" xmlns:cx3="http://schemas.microsoft.com/office/drawing/2016/5/9/chartex" xmlns:cx4="http://schemas.microsoft.com/office/drawing/2016/5/10/chartex" xmlns:cx5="http://schemas.microsoft.com/office/drawing/2016/5/11/chartex" xmlns:cx6="http://schemas.microsoft.com/office/drawing/2016/5/12/chartex" xmlns:cx7="http://schemas.microsoft.com/office/drawing/2016/5/13/chartex" xmlns:cx8="http://schemas.microsoft.com/office/drawing/2016/5/14/chartex" xmlns:mc="http://schemas.openxmlformats.org/markup-compatibility/2006" xmlns:aink="http://schemas.microsoft.com/office/drawing/2016/ink" xmlns:am3d="http://schemas.microsoft.com/office/drawing/2017/model3d" xmlns:o="urn:schemas-microsoft-com:office:office" xmlns:oel="http://schemas.microsoft.com/office/2019/extlst" xmlns:r="http://schemas.openxmlformats.org/officeDocument/2006/relationships" xmlns:m="http://schemas.openxmlformats.org/officeDocument/2006/math" xmlns:v="urn:schemas-microsoft-com:vml" xmlns:wp14="http://schemas.microsoft.com/office/word/2010/wordprocessingDrawing" xmlns:wp="http://schemas.openxmlformats.org/drawingml/2006/wordprocessingDrawing" xmlns:w10="urn:schemas-microsoft-com:office:word" xmlns:w="http://schemas.openxmlformats.org/wordprocessingml/2006/main" xmlns:w14="http://schemas.microsoft.com/office/word/2010/wordml" xmlns:w15="http://schemas.microsoft.com/office/word/2012/wordml" xmlns:w16cex="http://schemas.microsoft.com/office/word/2018/wordml/cex" xmlns:w16cid="http://schemas.microsoft.com/office/word/2016/wordml/cid" xmlns:w16="http://schemas.microsoft.com/office/word/2018/wordml" xmlns:w16sdtdh="http://schemas.microsoft.com/office/word/2020/wordml/sdtdatahash" xmlns:w16se="http://schemas.microsoft.com/office/word/2015/wordml/symex" xmlns:wpg="http://schemas.microsoft.com/office/word/2010/wordprocessingGroup" xmlns:wpi="http://schemas.microsoft.com/office/word/2010/wordprocessingInk" xmlns:wne="http://schemas.microsoft.com/office/word/2006/wordml" xmlns:wps="http://schemas.microsoft.com/office/word/2010/wordprocessingShape" mc:Ignorable="w14 w15 w16se w16cid w16 w16cex w16sdtdh wp14">
+<w:document xmlns:wpc="http://schemas.microsoft.com/office/word/2010/wordprocessingCanvas" xmlns:cx="http://schemas.microsoft.com/office/drawing/2014/chartex" xmlns:cx1="http://schemas.microsoft.com/office/drawing/2015/9/8/chartex" xmlns:cx2="http://schemas.microsoft.com/office/drawing/2015/10/21/chartex" xmlns:cx3="http://schemas.microsoft.com/office/drawing/2016/5/9/chartex" xmlns:cx4="http://schemas.microsoft.com/office/drawing/2016/5/10/chartex" xmlns:cx5="http://schemas.microsoft.com/office/drawing/2016/5/11/chartex" xmlns:cx6="http://schemas.microsoft.com/office/drawing/2016/5/12/chartex" xmlns:cx7="http://schemas.microsoft.com/office/drawing/2016/5/13/chartex" xmlns:cx8="http://schemas.microsoft.com/office/drawing/2016/5/14/chartex" xmlns:mc="http://schemas.openxmlformats.org/markup-compatibility/2006" xmlns:aink="http://schemas.microsoft.com/office/drawing/2016/ink" xmlns:am3d="http://schemas.microsoft.com/office/drawing/2017/model3d" xmlns:o="urn:schemas-microsoft-com:office:office" xmlns:r="http://schemas.openxmlformats.org/officeDocument/2006/relationships" xmlns:m="http://schemas.openxmlformats.org/officeDocument/2006/math" xmlns:v="urn:schemas-microsoft-com:vml" xmlns:wp14="http://schemas.microsoft.com/office/word/2010/wordprocessingDrawing" xmlns:wp="http://schemas.openxmlformats.org/drawingml/2006/wordprocessingDrawing" xmlns:w10="urn:schemas-microsoft-com:office:word" xmlns:w="http://schemas.openxmlformats.org/wordprocessingml/2006/main" xmlns:w14="http://schemas.microsoft.com/office/word/2010/wordml" xmlns:w15="http://schemas.microsoft.com/office/word/2012/wordml" xmlns:w16cid="http://schemas.microsoft.com/office/word/2016/wordml/cid" xmlns:w16se="http://schemas.microsoft.com/office/word/2015/wordml/symex" xmlns:wpg="http://schemas.microsoft.com/office/word/2010/wordprocessingGroup" xmlns:wpi="http://schemas.microsoft.com/office/word/2010/wordprocessingInk" xmlns:wne="http://schemas.microsoft.com/office/word/2006/wordml" xmlns:wps="http://schemas.microsoft.com/office/word/2010/wordprocessingShape" mc:Ignorable="w14 w15 w16se w16cid wp14">
   <w:body>
     <w:p>
       <w:pPr>
@@ -35,7 +35,7 @@
           <w:b/>
           <w:bCs/>
         </w:rPr>
-        <w:t>Слайд 1</w:t>
+        <w:t xml:space="preserve">Слайд </w:t>
       </w:r>
       <w:proofErr w:type="gramStart"/>
       <w:r>
@@ -44,15 +44,7 @@
           <w:b/>
           <w:bCs/>
         </w:rPr>
-        <w:t>:</w:t>
-      </w:r>
-      <w:r>
-        <w:rPr>
-          <w:rFonts w:ascii="Times New Roman" w:hAnsi="Times New Roman" w:cs="Times New Roman"/>
-          <w:b/>
-          <w:bCs/>
-        </w:rPr>
-        <w:t xml:space="preserve"> </w:t>
+        <w:t>1:</w:t>
       </w:r>
       <w:r>
         <w:rPr>
@@ -162,7 +154,19 @@
         <w:rPr>
           <w:rFonts w:ascii="Times New Roman" w:hAnsi="Times New Roman" w:cs="Times New Roman"/>
         </w:rPr>
-        <w:t>Данная работа была выполнена по запросу «Регионального школьного технопарка» Региональный школьный технопарк (РШТ) — это образовательная организация, подчиняющаяся Министерству образования Астраханской области. В состав «РШТ» входят:</w:t>
+        <w:t>Данная работа была выполнена по запросу «Регионального школьного технопарка»</w:t>
+      </w:r>
+      <w:r>
+        <w:rPr>
+          <w:rFonts w:ascii="Times New Roman" w:hAnsi="Times New Roman" w:cs="Times New Roman"/>
+        </w:rPr>
+        <w:t>.</w:t>
+      </w:r>
+      <w:r>
+        <w:rPr>
+          <w:rFonts w:ascii="Times New Roman" w:hAnsi="Times New Roman" w:cs="Times New Roman"/>
+        </w:rPr>
+        <w:t xml:space="preserve"> Региональный школьный технопарк (РШТ) — это образовательная организация, подчиняющаяся Министерству образования Астраханской области. В состав «РШТ» входят:</w:t>
       </w:r>
     </w:p>
     <w:p>
@@ -272,8 +276,6 @@
         <w:jc w:val="both"/>
         <w:rPr>
           <w:rFonts w:ascii="Times New Roman" w:hAnsi="Times New Roman" w:cs="Times New Roman"/>
-          <w:b/>
-          <w:bCs/>
         </w:rPr>
       </w:pPr>
       <w:r>
@@ -291,6 +293,73 @@
           <w:bCs/>
         </w:rPr>
         <w:t xml:space="preserve"> </w:t>
+      </w:r>
+      <w:r>
+        <w:rPr>
+          <w:rFonts w:ascii="Times New Roman" w:hAnsi="Times New Roman" w:cs="Times New Roman"/>
+        </w:rPr>
+        <w:t>РШТ взаимодейству</w:t>
+      </w:r>
+      <w:r>
+        <w:rPr>
+          <w:rFonts w:ascii="Times New Roman" w:hAnsi="Times New Roman" w:cs="Times New Roman"/>
+        </w:rPr>
+        <w:t>е</w:t>
+      </w:r>
+      <w:r>
+        <w:rPr>
+          <w:rFonts w:ascii="Times New Roman" w:hAnsi="Times New Roman" w:cs="Times New Roman"/>
+        </w:rPr>
+        <w:t>т с другими организациями, например, Министерство образования АО.</w:t>
+      </w:r>
+      <w:r>
+        <w:rPr>
+          <w:rFonts w:ascii="Times New Roman" w:hAnsi="Times New Roman" w:cs="Times New Roman"/>
+        </w:rPr>
+        <w:t xml:space="preserve"> </w:t>
+      </w:r>
+      <w:r>
+        <w:rPr>
+          <w:rFonts w:ascii="Times New Roman" w:hAnsi="Times New Roman" w:cs="Times New Roman"/>
+        </w:rPr>
+        <w:t>Так в рамках взаимодействия, министерство может приказать провести обучение детей по определённой тематике (например</w:t>
+      </w:r>
+      <w:r>
+        <w:rPr>
+          <w:rFonts w:ascii="Times New Roman" w:hAnsi="Times New Roman" w:cs="Times New Roman"/>
+        </w:rPr>
+        <w:t>,</w:t>
+      </w:r>
+      <w:r>
+        <w:rPr>
+          <w:rFonts w:ascii="Times New Roman" w:hAnsi="Times New Roman" w:cs="Times New Roman"/>
+        </w:rPr>
+        <w:t xml:space="preserve"> естественные науки), после получения соответствующего распоряжения Директор инициирует набор и создание учебных групп</w:t>
+      </w:r>
+      <w:r>
+        <w:rPr>
+          <w:rFonts w:ascii="Times New Roman" w:hAnsi="Times New Roman" w:cs="Times New Roman"/>
+        </w:rPr>
+        <w:t xml:space="preserve"> путем создания приказа об образовательной деятельности. </w:t>
+      </w:r>
+      <w:r>
+        <w:rPr>
+          <w:rFonts w:ascii="Times New Roman" w:hAnsi="Times New Roman" w:cs="Times New Roman"/>
+        </w:rPr>
+        <w:t>В ходе проведений занятий педагог отмечает явки обучающихся</w:t>
+      </w:r>
+      <w:r>
+        <w:rPr>
+          <w:rFonts w:ascii="Times New Roman" w:hAnsi="Times New Roman" w:cs="Times New Roman"/>
+        </w:rPr>
+        <w:t xml:space="preserve"> (формируется журнал посещаемости и КУГ), а после успешного завершения обучения ученик получает сертификат. </w:t>
+      </w:r>
+      <w:r>
+        <w:rPr>
+          <w:rFonts w:ascii="Times New Roman" w:hAnsi="Times New Roman" w:cs="Times New Roman"/>
+        </w:rPr>
+        <w:br/>
+        <w:t>Также министерство может инициировать проведение мероприятий, в которых ученики РШТ принимают участие, регламентировать которое направлен приказ об участии в мероприятии.</w:t>
       </w:r>
     </w:p>
     <w:p>
@@ -308,15 +377,122 @@
       <w:r>
         <w:rPr>
           <w:rFonts w:ascii="Times New Roman" w:hAnsi="Times New Roman" w:cs="Times New Roman"/>
-        </w:rPr>
-        <w:t>РШТ взаимодействуют с другими организациями, например, Министерство образования АО.</w:t>
-      </w:r>
-      <w:r>
-        <w:rPr>
-          <w:rFonts w:ascii="Times New Roman" w:hAnsi="Times New Roman" w:cs="Times New Roman"/>
-        </w:rPr>
-        <w:t xml:space="preserve"> Так в рамках </w:t>
-      </w:r>
+          <w:b/>
+          <w:bCs/>
+        </w:rPr>
+        <w:t>Слайд 4</w:t>
+      </w:r>
+      <w:proofErr w:type="gramStart"/>
+      <w:r>
+        <w:rPr>
+          <w:rFonts w:ascii="Times New Roman" w:hAnsi="Times New Roman" w:cs="Times New Roman"/>
+          <w:b/>
+          <w:bCs/>
+        </w:rPr>
+        <w:t>:</w:t>
+      </w:r>
+      <w:r>
+        <w:rPr>
+          <w:rFonts w:ascii="Times New Roman" w:hAnsi="Times New Roman" w:cs="Times New Roman"/>
+          <w:b/>
+          <w:bCs/>
+        </w:rPr>
+        <w:t xml:space="preserve"> </w:t>
+      </w:r>
+      <w:bookmarkStart w:id="0" w:name="_GoBack"/>
+      <w:r>
+        <w:rPr>
+          <w:rFonts w:ascii="Times New Roman" w:hAnsi="Times New Roman" w:cs="Times New Roman"/>
+          <w:bCs/>
+        </w:rPr>
+        <w:t>На</w:t>
+      </w:r>
+      <w:proofErr w:type="gramEnd"/>
+      <w:r>
+        <w:rPr>
+          <w:rFonts w:ascii="Times New Roman" w:hAnsi="Times New Roman" w:cs="Times New Roman"/>
+          <w:bCs/>
+        </w:rPr>
+        <w:t xml:space="preserve"> слайде отображен процесс формирования документа в рамках текущей деятельности организации</w:t>
+      </w:r>
+      <w:r>
+        <w:rPr>
+          <w:rFonts w:ascii="Times New Roman" w:hAnsi="Times New Roman" w:cs="Times New Roman"/>
+          <w:bCs/>
+        </w:rPr>
+        <w:t xml:space="preserve"> в нотации </w:t>
+      </w:r>
+      <w:proofErr w:type="spellStart"/>
+      <w:r>
+        <w:rPr>
+          <w:rFonts w:ascii="Times New Roman" w:hAnsi="Times New Roman" w:cs="Times New Roman"/>
+          <w:bCs/>
+          <w:lang w:val="en-US"/>
+        </w:rPr>
+        <w:t>bpmn</w:t>
+      </w:r>
+      <w:proofErr w:type="spellEnd"/>
+      <w:r>
+        <w:rPr>
+          <w:rFonts w:ascii="Times New Roman" w:hAnsi="Times New Roman" w:cs="Times New Roman"/>
+          <w:bCs/>
+        </w:rPr>
+        <w:t>.</w:t>
+      </w:r>
+      <w:r>
+        <w:rPr>
+          <w:rFonts w:ascii="Times New Roman" w:hAnsi="Times New Roman" w:cs="Times New Roman"/>
+          <w:bCs/>
+        </w:rPr>
+        <w:t xml:space="preserve"> На данный момент приказы, графики, журналы и </w:t>
+      </w:r>
+      <w:r>
+        <w:rPr>
+          <w:rFonts w:ascii="Times New Roman" w:hAnsi="Times New Roman" w:cs="Times New Roman"/>
+          <w:bCs/>
+        </w:rPr>
+        <w:t>сертификаты создаются вручную.</w:t>
+      </w:r>
+      <w:r>
+        <w:rPr>
+          <w:rFonts w:ascii="Times New Roman" w:hAnsi="Times New Roman" w:cs="Times New Roman"/>
+          <w:b/>
+          <w:bCs/>
+        </w:rPr>
+        <w:t xml:space="preserve"> </w:t>
+      </w:r>
+      <w:r>
+        <w:rPr>
+          <w:rFonts w:ascii="Times New Roman" w:hAnsi="Times New Roman" w:cs="Times New Roman"/>
+          <w:bCs/>
+          <w:lang w:val="en-US"/>
+        </w:rPr>
+        <w:t>C</w:t>
+      </w:r>
+      <w:proofErr w:type="spellStart"/>
+      <w:r>
+        <w:rPr>
+          <w:rFonts w:ascii="Times New Roman" w:hAnsi="Times New Roman" w:cs="Times New Roman"/>
+          <w:bCs/>
+        </w:rPr>
+        <w:t>итуация</w:t>
+      </w:r>
+      <w:proofErr w:type="spellEnd"/>
+      <w:r>
+        <w:rPr>
+          <w:rFonts w:ascii="Times New Roman" w:hAnsi="Times New Roman" w:cs="Times New Roman"/>
+          <w:bCs/>
+        </w:rPr>
+        <w:t xml:space="preserve"> усугубляется большим объёмом да</w:t>
+      </w:r>
+      <w:r>
+        <w:rPr>
+          <w:rFonts w:ascii="Times New Roman" w:hAnsi="Times New Roman" w:cs="Times New Roman"/>
+          <w:bCs/>
+        </w:rPr>
+        <w:t>нным (статистика приведена на слайде)</w:t>
+      </w:r>
+      <w:bookmarkEnd w:id="0"/>
     </w:p>
     <w:p>
       <w:pPr>
@@ -334,153 +510,24 @@
           <w:b/>
           <w:bCs/>
         </w:rPr>
-        <w:t>Слайд 4:</w:t>
-      </w:r>
-      <w:r>
-        <w:rPr>
-          <w:rFonts w:ascii="Times New Roman" w:hAnsi="Times New Roman" w:cs="Times New Roman"/>
-          <w:b/>
-          <w:bCs/>
-        </w:rPr>
-        <w:t xml:space="preserve"> </w:t>
-      </w:r>
-      <w:r>
-        <w:rPr>
-          <w:rFonts w:ascii="Times New Roman" w:hAnsi="Times New Roman" w:cs="Times New Roman"/>
-        </w:rPr>
-        <w:t>на данном слайде отображена диаграмма автоматизированного процесса «приказы о мероприятиях»</w:t>
-      </w:r>
-      <w:r>
-        <w:rPr>
-          <w:rFonts w:ascii="Times New Roman" w:hAnsi="Times New Roman" w:cs="Times New Roman"/>
-        </w:rPr>
-        <w:t>, с соответствующим временем затрачиваемого на процесс</w:t>
-      </w:r>
-      <w:r>
-        <w:rPr>
-          <w:rFonts w:ascii="Times New Roman" w:hAnsi="Times New Roman" w:cs="Times New Roman"/>
-        </w:rPr>
-        <w:t xml:space="preserve">. </w:t>
-      </w:r>
-    </w:p>
-    <w:p>
-      <w:pPr>
-        <w:pStyle w:val="a7"/>
-        <w:numPr>
-          <w:ilvl w:val="0"/>
-          <w:numId w:val="3"/>
-        </w:numPr>
-        <w:spacing w:line="360" w:lineRule="auto"/>
-        <w:jc w:val="both"/>
-        <w:rPr>
-          <w:rFonts w:ascii="Times New Roman" w:hAnsi="Times New Roman" w:cs="Times New Roman"/>
-        </w:rPr>
-      </w:pPr>
-      <w:r>
-        <w:rPr>
-          <w:rFonts w:ascii="Times New Roman" w:hAnsi="Times New Roman" w:cs="Times New Roman"/>
-        </w:rPr>
-        <w:t>формируются основные данные о приказе (дата, название),</w:t>
-      </w:r>
-    </w:p>
-    <w:p>
-      <w:pPr>
-        <w:pStyle w:val="a7"/>
-        <w:numPr>
-          <w:ilvl w:val="0"/>
-          <w:numId w:val="3"/>
-        </w:numPr>
-        <w:spacing w:line="360" w:lineRule="auto"/>
-        <w:jc w:val="both"/>
-        <w:rPr>
-          <w:rFonts w:ascii="Times New Roman" w:hAnsi="Times New Roman" w:cs="Times New Roman"/>
-        </w:rPr>
-      </w:pPr>
-      <w:r>
-        <w:rPr>
-          <w:rFonts w:ascii="Times New Roman" w:hAnsi="Times New Roman" w:cs="Times New Roman"/>
-        </w:rPr>
-        <w:t>генерируется номер приказа внутри организации,</w:t>
-      </w:r>
-    </w:p>
-    <w:p>
-      <w:pPr>
-        <w:pStyle w:val="a7"/>
-        <w:numPr>
-          <w:ilvl w:val="0"/>
-          <w:numId w:val="3"/>
-        </w:numPr>
-        <w:spacing w:line="360" w:lineRule="auto"/>
-        <w:jc w:val="both"/>
-        <w:rPr>
-          <w:rFonts w:ascii="Times New Roman" w:hAnsi="Times New Roman" w:cs="Times New Roman"/>
-        </w:rPr>
-      </w:pPr>
-      <w:r>
-        <w:rPr>
-          <w:rFonts w:ascii="Times New Roman" w:hAnsi="Times New Roman" w:cs="Times New Roman"/>
-        </w:rPr>
-        <w:t>определяются основные характеристики мероприятия (временные промежутки мероприятия, место проведения, формат проведения)</w:t>
-      </w:r>
-    </w:p>
-    <w:p>
-      <w:pPr>
-        <w:pStyle w:val="a7"/>
-        <w:numPr>
-          <w:ilvl w:val="0"/>
-          <w:numId w:val="3"/>
-        </w:numPr>
-        <w:spacing w:line="360" w:lineRule="auto"/>
-        <w:jc w:val="both"/>
-        <w:rPr>
-          <w:rFonts w:ascii="Times New Roman" w:hAnsi="Times New Roman" w:cs="Times New Roman"/>
-        </w:rPr>
-      </w:pPr>
-      <w:r>
-        <w:rPr>
-          <w:rFonts w:ascii="Times New Roman" w:hAnsi="Times New Roman" w:cs="Times New Roman"/>
-        </w:rPr>
-        <w:t>назначаются ответственные лица за исполнение приказа.</w:t>
-      </w:r>
-    </w:p>
-    <w:p>
-      <w:pPr>
-        <w:pStyle w:val="a7"/>
-        <w:numPr>
-          <w:ilvl w:val="0"/>
-          <w:numId w:val="3"/>
-        </w:numPr>
-        <w:spacing w:line="360" w:lineRule="auto"/>
-        <w:jc w:val="both"/>
-        <w:rPr>
-          <w:rFonts w:ascii="Times New Roman" w:hAnsi="Times New Roman" w:cs="Times New Roman"/>
-        </w:rPr>
-      </w:pPr>
-      <w:r>
-        <w:rPr>
-          <w:rFonts w:ascii="Times New Roman" w:hAnsi="Times New Roman" w:cs="Times New Roman"/>
-        </w:rPr>
-        <w:t>определяются обучающиеся, принимающие участие в мероприятии, соответствующая информация заносится в БД.</w:t>
-      </w:r>
-    </w:p>
-    <w:p>
-      <w:pPr>
-        <w:pStyle w:val="a7"/>
-        <w:numPr>
-          <w:ilvl w:val="0"/>
-          <w:numId w:val="3"/>
-        </w:numPr>
-        <w:spacing w:line="360" w:lineRule="auto"/>
-        <w:jc w:val="both"/>
-        <w:rPr>
-          <w:rFonts w:ascii="Times New Roman" w:hAnsi="Times New Roman" w:cs="Times New Roman"/>
-        </w:rPr>
-      </w:pPr>
-      <w:r>
-        <w:rPr>
-          <w:rFonts w:ascii="Times New Roman" w:hAnsi="Times New Roman" w:cs="Times New Roman"/>
-        </w:rPr>
-        <w:t>Затем возможна генерация приказа в печатной форме и сертификата (в случае успешного выступления).</w:t>
+        <w:lastRenderedPageBreak/>
+        <w:t xml:space="preserve">Слайд </w:t>
+      </w:r>
+      <w:r>
+        <w:rPr>
+          <w:rFonts w:ascii="Times New Roman" w:hAnsi="Times New Roman" w:cs="Times New Roman"/>
+          <w:b/>
+          <w:bCs/>
+        </w:rPr>
+        <w:t>5</w:t>
+      </w:r>
+      <w:r>
+        <w:rPr>
+          <w:rFonts w:ascii="Times New Roman" w:hAnsi="Times New Roman" w:cs="Times New Roman"/>
+          <w:b/>
+          <w:bCs/>
+        </w:rPr>
+        <w:t>:</w:t>
       </w:r>
     </w:p>
     <w:p>
@@ -497,202 +544,80 @@
         <w:rPr>
           <w:rFonts w:ascii="Times New Roman" w:hAnsi="Times New Roman" w:cs="Times New Roman"/>
           <w:b/>
-          <w:bCs/>
-        </w:rPr>
-        <w:lastRenderedPageBreak/>
-        <w:t>Слайд 5:</w:t>
-      </w:r>
-      <w:r>
-        <w:rPr>
-          <w:rFonts w:ascii="Times New Roman" w:hAnsi="Times New Roman" w:cs="Times New Roman"/>
+        </w:rPr>
+        <w:t>Слайд 6</w:t>
+      </w:r>
+      <w:proofErr w:type="gramStart"/>
+      <w:r>
+        <w:rPr>
+          <w:rFonts w:ascii="Times New Roman" w:hAnsi="Times New Roman" w:cs="Times New Roman"/>
+        </w:rPr>
+        <w:t>:</w:t>
+      </w:r>
+      <w:r>
+        <w:rPr>
+          <w:rFonts w:ascii="Times New Roman" w:hAnsi="Times New Roman" w:cs="Times New Roman"/>
+          <w:bCs/>
         </w:rPr>
         <w:t xml:space="preserve"> </w:t>
       </w:r>
       <w:r>
         <w:rPr>
           <w:rFonts w:ascii="Times New Roman" w:hAnsi="Times New Roman" w:cs="Times New Roman"/>
-        </w:rPr>
-        <w:t>на данном слайде отображена диаграмма автоматизированного процесса «приказы о</w:t>
-      </w:r>
-      <w:r>
-        <w:rPr>
-          <w:rFonts w:ascii="Times New Roman" w:hAnsi="Times New Roman" w:cs="Times New Roman"/>
-        </w:rPr>
-        <w:t>б образовательной деятельности</w:t>
-      </w:r>
-      <w:r>
-        <w:rPr>
-          <w:rFonts w:ascii="Times New Roman" w:hAnsi="Times New Roman" w:cs="Times New Roman"/>
-        </w:rPr>
-        <w:t xml:space="preserve">», с соответствующим временем затрачиваемого на процесс. </w:t>
-      </w:r>
-    </w:p>
-    <w:p>
-      <w:pPr>
-        <w:pStyle w:val="a7"/>
-        <w:numPr>
-          <w:ilvl w:val="0"/>
-          <w:numId w:val="4"/>
-        </w:numPr>
-        <w:spacing w:line="360" w:lineRule="auto"/>
-        <w:jc w:val="both"/>
-        <w:rPr>
-          <w:rFonts w:ascii="Times New Roman" w:hAnsi="Times New Roman" w:cs="Times New Roman"/>
-        </w:rPr>
-      </w:pPr>
-      <w:r>
-        <w:rPr>
-          <w:rFonts w:ascii="Times New Roman" w:hAnsi="Times New Roman" w:cs="Times New Roman"/>
-        </w:rPr>
-        <w:t>формируются основные данные о приказе (дата, название</w:t>
-      </w:r>
-      <w:r>
-        <w:rPr>
-          <w:rFonts w:ascii="Times New Roman" w:hAnsi="Times New Roman" w:cs="Times New Roman"/>
-        </w:rPr>
-        <w:t>, отдел, в котором будет проходить обучение</w:t>
-      </w:r>
-      <w:r>
-        <w:rPr>
-          <w:rFonts w:ascii="Times New Roman" w:hAnsi="Times New Roman" w:cs="Times New Roman"/>
-        </w:rPr>
-        <w:t>),</w:t>
-      </w:r>
-    </w:p>
-    <w:p>
-      <w:pPr>
-        <w:pStyle w:val="a7"/>
-        <w:numPr>
-          <w:ilvl w:val="0"/>
-          <w:numId w:val="4"/>
-        </w:numPr>
-        <w:spacing w:line="360" w:lineRule="auto"/>
-        <w:jc w:val="both"/>
-        <w:rPr>
-          <w:rFonts w:ascii="Times New Roman" w:hAnsi="Times New Roman" w:cs="Times New Roman"/>
-        </w:rPr>
-      </w:pPr>
-      <w:r>
-        <w:rPr>
-          <w:rFonts w:ascii="Times New Roman" w:hAnsi="Times New Roman" w:cs="Times New Roman"/>
-        </w:rPr>
-        <w:t>генерируется номер приказа внутри организации,</w:t>
-      </w:r>
-    </w:p>
-    <w:p>
-      <w:pPr>
-        <w:pStyle w:val="a7"/>
-        <w:numPr>
-          <w:ilvl w:val="0"/>
-          <w:numId w:val="4"/>
-        </w:numPr>
-        <w:spacing w:line="360" w:lineRule="auto"/>
-        <w:jc w:val="both"/>
-        <w:rPr>
-          <w:rFonts w:ascii="Times New Roman" w:hAnsi="Times New Roman" w:cs="Times New Roman"/>
-        </w:rPr>
-      </w:pPr>
-      <w:r>
-        <w:rPr>
-          <w:rFonts w:ascii="Times New Roman" w:hAnsi="Times New Roman" w:cs="Times New Roman"/>
-        </w:rPr>
-        <w:t>назначаются ответственные лица за исполнение приказа.</w:t>
-      </w:r>
-    </w:p>
-    <w:p>
-      <w:pPr>
-        <w:pStyle w:val="a7"/>
-        <w:numPr>
-          <w:ilvl w:val="0"/>
-          <w:numId w:val="4"/>
-        </w:numPr>
-        <w:spacing w:line="360" w:lineRule="auto"/>
-        <w:jc w:val="both"/>
-        <w:rPr>
-          <w:rFonts w:ascii="Times New Roman" w:hAnsi="Times New Roman" w:cs="Times New Roman"/>
-        </w:rPr>
-      </w:pPr>
-      <w:r>
-        <w:rPr>
-          <w:rFonts w:ascii="Times New Roman" w:hAnsi="Times New Roman" w:cs="Times New Roman"/>
-        </w:rPr>
-        <w:t xml:space="preserve">Создаётся учебная группа, автоматически </w:t>
-      </w:r>
-      <w:r>
-        <w:rPr>
-          <w:rFonts w:ascii="Times New Roman" w:hAnsi="Times New Roman" w:cs="Times New Roman"/>
-        </w:rPr>
-        <w:t>определяется её номер, временные рамки обучения, педагог, образовательная программа.</w:t>
-      </w:r>
-    </w:p>
-    <w:p>
-      <w:pPr>
-        <w:pStyle w:val="a7"/>
-        <w:numPr>
-          <w:ilvl w:val="0"/>
-          <w:numId w:val="4"/>
-        </w:numPr>
-        <w:spacing w:line="360" w:lineRule="auto"/>
-        <w:jc w:val="both"/>
-        <w:rPr>
-          <w:rFonts w:ascii="Times New Roman" w:hAnsi="Times New Roman" w:cs="Times New Roman"/>
-        </w:rPr>
-      </w:pPr>
-      <w:r>
-        <w:rPr>
-          <w:rFonts w:ascii="Times New Roman" w:hAnsi="Times New Roman" w:cs="Times New Roman"/>
-        </w:rPr>
-        <w:t xml:space="preserve">определяются обучающиеся, </w:t>
-      </w:r>
-      <w:r>
-        <w:rPr>
-          <w:rFonts w:ascii="Times New Roman" w:hAnsi="Times New Roman" w:cs="Times New Roman"/>
-        </w:rPr>
-        <w:t xml:space="preserve">которые будут проходить обучение в группе. </w:t>
-      </w:r>
-    </w:p>
-    <w:p>
-      <w:pPr>
-        <w:pStyle w:val="a7"/>
-        <w:numPr>
-          <w:ilvl w:val="0"/>
-          <w:numId w:val="4"/>
-        </w:numPr>
-        <w:spacing w:line="360" w:lineRule="auto"/>
-        <w:jc w:val="both"/>
-        <w:rPr>
-          <w:rFonts w:ascii="Times New Roman" w:hAnsi="Times New Roman" w:cs="Times New Roman"/>
-        </w:rPr>
-      </w:pPr>
-      <w:r>
-        <w:rPr>
-          <w:rFonts w:ascii="Times New Roman" w:hAnsi="Times New Roman" w:cs="Times New Roman"/>
-        </w:rPr>
-        <w:t xml:space="preserve">Затем возможна генерация приказа </w:t>
-      </w:r>
-      <w:r>
-        <w:rPr>
-          <w:rFonts w:ascii="Times New Roman" w:hAnsi="Times New Roman" w:cs="Times New Roman"/>
-        </w:rPr>
-        <w:t xml:space="preserve">и журнала </w:t>
-      </w:r>
-      <w:r>
-        <w:rPr>
-          <w:rFonts w:ascii="Times New Roman" w:hAnsi="Times New Roman" w:cs="Times New Roman"/>
-        </w:rPr>
-        <w:t xml:space="preserve">в печатной форме и </w:t>
-      </w:r>
-      <w:r>
-        <w:rPr>
-          <w:rFonts w:ascii="Times New Roman" w:hAnsi="Times New Roman" w:cs="Times New Roman"/>
-        </w:rPr>
-        <w:t>календарно</w:t>
-      </w:r>
-      <w:r>
-        <w:rPr>
-          <w:rFonts w:ascii="Times New Roman" w:hAnsi="Times New Roman" w:cs="Times New Roman"/>
-        </w:rPr>
-        <w:t>-учебный график, а также сертификата.</w:t>
+          <w:bCs/>
+        </w:rPr>
+        <w:t>На</w:t>
+      </w:r>
+      <w:proofErr w:type="gramEnd"/>
+      <w:r>
+        <w:rPr>
+          <w:rFonts w:ascii="Times New Roman" w:hAnsi="Times New Roman" w:cs="Times New Roman"/>
+          <w:bCs/>
+        </w:rPr>
+        <w:t xml:space="preserve"> слайде отображен процесс формирования документа в рамках текущей деятельности организации.</w:t>
+      </w:r>
+      <w:r>
+        <w:rPr>
+          <w:rFonts w:ascii="Times New Roman" w:hAnsi="Times New Roman" w:cs="Times New Roman"/>
+          <w:b/>
+          <w:bCs/>
+        </w:rPr>
+        <w:t xml:space="preserve"> </w:t>
+      </w:r>
+      <w:r>
+        <w:rPr>
+          <w:rFonts w:ascii="Times New Roman" w:hAnsi="Times New Roman" w:cs="Times New Roman"/>
+          <w:bCs/>
+        </w:rPr>
+        <w:t xml:space="preserve">Задача сводится к упрощению процесса </w:t>
+      </w:r>
+      <w:r>
+        <w:rPr>
+          <w:rFonts w:ascii="Times New Roman" w:hAnsi="Times New Roman" w:cs="Times New Roman"/>
+          <w:bCs/>
+        </w:rPr>
+        <w:t>«</w:t>
+      </w:r>
+      <w:r>
+        <w:rPr>
+          <w:rFonts w:ascii="Times New Roman" w:hAnsi="Times New Roman" w:cs="Times New Roman"/>
+          <w:bCs/>
+        </w:rPr>
+        <w:t>Подготовка шаблона к использованию</w:t>
+      </w:r>
+      <w:r>
+        <w:rPr>
+          <w:rFonts w:ascii="Times New Roman" w:hAnsi="Times New Roman" w:cs="Times New Roman"/>
+          <w:bCs/>
+        </w:rPr>
+        <w:t xml:space="preserve">» и </w:t>
+      </w:r>
+      <w:r>
+        <w:rPr>
+          <w:rFonts w:ascii="Times New Roman" w:hAnsi="Times New Roman" w:cs="Times New Roman"/>
+          <w:bCs/>
+        </w:rPr>
+        <w:t>ручного создания файлов на основе шаблона.</w:t>
       </w:r>
     </w:p>
     <w:p>
@@ -711,7 +636,23 @@
           <w:b/>
           <w:bCs/>
         </w:rPr>
-        <w:t>Слайд 6:</w:t>
+        <w:t xml:space="preserve">Слайд </w:t>
+      </w:r>
+      <w:r>
+        <w:rPr>
+          <w:rFonts w:ascii="Times New Roman" w:hAnsi="Times New Roman" w:cs="Times New Roman"/>
+          <w:b/>
+          <w:bCs/>
+        </w:rPr>
+        <w:t>7</w:t>
+      </w:r>
+      <w:r>
+        <w:rPr>
+          <w:rFonts w:ascii="Times New Roman" w:hAnsi="Times New Roman" w:cs="Times New Roman"/>
+          <w:b/>
+          <w:bCs/>
+        </w:rPr>
+        <w:t>:</w:t>
       </w:r>
       <w:r>
         <w:rPr>
@@ -744,9 +685,16 @@
           <w:b/>
           <w:bCs/>
         </w:rPr>
-        <w:t>Слайд 7</w:t>
-      </w:r>
-      <w:proofErr w:type="gramStart"/>
+        <w:t xml:space="preserve">Слайд </w:t>
+      </w:r>
+      <w:r>
+        <w:rPr>
+          <w:rFonts w:ascii="Times New Roman" w:hAnsi="Times New Roman" w:cs="Times New Roman"/>
+          <w:b/>
+          <w:bCs/>
+        </w:rPr>
+        <w:t>8</w:t>
+      </w:r>
       <w:r>
         <w:rPr>
           <w:rFonts w:ascii="Times New Roman" w:hAnsi="Times New Roman" w:cs="Times New Roman"/>
@@ -767,14 +715,13 @@
         <w:rPr>
           <w:rFonts w:ascii="Times New Roman" w:hAnsi="Times New Roman" w:cs="Times New Roman"/>
         </w:rPr>
-        <w:t>В ходе</w:t>
-      </w:r>
-      <w:proofErr w:type="gramEnd"/>
-      <w:r>
-        <w:rPr>
-          <w:rFonts w:ascii="Times New Roman" w:hAnsi="Times New Roman" w:cs="Times New Roman"/>
-        </w:rPr>
-        <w:t xml:space="preserve"> анализа предметной области были определены цели и задачи. Цель выпускной квалификационной работы - повысить эффективность деятельности документооборота, обеспечивающего сопровождение образовательного процесса в организации «Региональный школьный технопарк».</w:t>
+        <w:t>в</w:t>
+      </w:r>
+      <w:r>
+        <w:rPr>
+          <w:rFonts w:ascii="Times New Roman" w:hAnsi="Times New Roman" w:cs="Times New Roman"/>
+        </w:rPr>
+        <w:t xml:space="preserve"> ходе анализа предметной области были определены цели и задачи. Цель выпускной квалификационной работы - повысить эффективность деятельности документооборота, обеспечивающего сопровождение образовательного процесса в организации «Региональный школьный технопарк».</w:t>
       </w:r>
     </w:p>
     <w:p>
@@ -912,7 +859,7 @@
           <w:b/>
           <w:bCs/>
         </w:rPr>
-        <w:t>Слайд 8</w:t>
+        <w:t xml:space="preserve">Слайд </w:t>
       </w:r>
       <w:proofErr w:type="gramStart"/>
       <w:r>
@@ -921,15 +868,15 @@
           <w:b/>
           <w:bCs/>
         </w:rPr>
+        <w:t>9</w:t>
+      </w:r>
+      <w:r>
+        <w:rPr>
+          <w:rFonts w:ascii="Times New Roman" w:hAnsi="Times New Roman" w:cs="Times New Roman"/>
+          <w:b/>
+          <w:bCs/>
+        </w:rPr>
         <w:t>:</w:t>
-      </w:r>
-      <w:r>
-        <w:rPr>
-          <w:rFonts w:ascii="Times New Roman" w:hAnsi="Times New Roman" w:cs="Times New Roman"/>
-          <w:b/>
-          <w:bCs/>
-        </w:rPr>
-        <w:t xml:space="preserve"> </w:t>
       </w:r>
       <w:r>
         <w:rPr>
@@ -972,7 +919,15 @@
           <w:b/>
           <w:bCs/>
         </w:rPr>
-        <w:t>Слайд 9</w:t>
+        <w:t xml:space="preserve">Слайд </w:t>
+      </w:r>
+      <w:r>
+        <w:rPr>
+          <w:rFonts w:ascii="Times New Roman" w:hAnsi="Times New Roman" w:cs="Times New Roman"/>
+          <w:b/>
+          <w:bCs/>
+        </w:rPr>
+        <w:t>10</w:t>
       </w:r>
       <w:proofErr w:type="gramStart"/>
       <w:r>
@@ -1103,7 +1058,6 @@
         <w:rPr>
           <w:rFonts w:ascii="Times New Roman" w:hAnsi="Times New Roman" w:cs="Times New Roman"/>
         </w:rPr>
-        <w:lastRenderedPageBreak/>
         <w:t>Редактирование своих учебных групп/явок учащихся</w:t>
       </w:r>
       <w:r>
@@ -1180,7 +1134,23 @@
           <w:b/>
           <w:bCs/>
         </w:rPr>
-        <w:t>Слайд 10:</w:t>
+        <w:t>Слайд 1</w:t>
+      </w:r>
+      <w:r>
+        <w:rPr>
+          <w:rFonts w:ascii="Times New Roman" w:hAnsi="Times New Roman" w:cs="Times New Roman"/>
+          <w:b/>
+          <w:bCs/>
+        </w:rPr>
+        <w:t>1</w:t>
+      </w:r>
+      <w:r>
+        <w:rPr>
+          <w:rFonts w:ascii="Times New Roman" w:hAnsi="Times New Roman" w:cs="Times New Roman"/>
+          <w:b/>
+          <w:bCs/>
+        </w:rPr>
+        <w:t>:</w:t>
       </w:r>
     </w:p>
     <w:p>
@@ -1265,6 +1235,7 @@
         <w:rPr>
           <w:rFonts w:ascii="Times New Roman" w:hAnsi="Times New Roman" w:cs="Times New Roman"/>
         </w:rPr>
+        <w:lastRenderedPageBreak/>
         <w:t>Просмотр/редактирование/удаление учебных групп, участников, явок</w:t>
       </w:r>
       <w:r>
@@ -1351,291 +1322,88 @@
     </w:p>
     <w:p>
       <w:pPr>
-        <w:pStyle w:val="a7"/>
-        <w:spacing w:line="360" w:lineRule="auto"/>
-        <w:ind w:left="0"/>
-        <w:rPr>
-          <w:rFonts w:ascii="Times New Roman" w:hAnsi="Times New Roman" w:cs="Times New Roman"/>
-          <w:b/>
-          <w:bCs/>
-        </w:rPr>
-      </w:pPr>
-      <w:r>
-        <w:rPr>
-          <w:rFonts w:ascii="Times New Roman" w:hAnsi="Times New Roman" w:cs="Times New Roman"/>
-          <w:b/>
-          <w:bCs/>
-        </w:rPr>
-        <w:t>Слайд 11:</w:t>
-      </w:r>
-      <w:r>
-        <w:rPr>
-          <w:rFonts w:ascii="Times New Roman" w:hAnsi="Times New Roman" w:cs="Times New Roman"/>
-          <w:b/>
-          <w:bCs/>
-        </w:rPr>
-        <w:t xml:space="preserve"> импровизация</w:t>
-      </w:r>
-    </w:p>
-    <w:p>
-      <w:pPr>
-        <w:pStyle w:val="a7"/>
-        <w:spacing w:line="360" w:lineRule="auto"/>
-        <w:ind w:left="0"/>
-        <w:rPr>
-          <w:rFonts w:ascii="Times New Roman" w:hAnsi="Times New Roman" w:cs="Times New Roman"/>
-          <w:b/>
-          <w:bCs/>
-        </w:rPr>
-      </w:pPr>
-      <w:r>
-        <w:rPr>
-          <w:rFonts w:ascii="Times New Roman" w:hAnsi="Times New Roman" w:cs="Times New Roman"/>
-          <w:b/>
-          <w:bCs/>
-        </w:rPr>
-        <w:t>Слайд 12:</w:t>
-      </w:r>
-      <w:r>
-        <w:rPr>
-          <w:rFonts w:ascii="Times New Roman" w:hAnsi="Times New Roman" w:cs="Times New Roman"/>
-          <w:b/>
-          <w:bCs/>
-        </w:rPr>
-        <w:t xml:space="preserve"> импровизация</w:t>
-      </w:r>
-    </w:p>
-    <w:p>
-      <w:pPr>
-        <w:pStyle w:val="a7"/>
-        <w:spacing w:line="360" w:lineRule="auto"/>
-        <w:ind w:left="0"/>
-        <w:rPr>
-          <w:rFonts w:ascii="Times New Roman" w:hAnsi="Times New Roman" w:cs="Times New Roman"/>
-          <w:b/>
-          <w:bCs/>
-        </w:rPr>
-      </w:pPr>
-      <w:r>
-        <w:rPr>
-          <w:rFonts w:ascii="Times New Roman" w:hAnsi="Times New Roman" w:cs="Times New Roman"/>
-          <w:b/>
-          <w:bCs/>
-        </w:rPr>
-        <w:t>Слайд 13:</w:t>
-      </w:r>
-      <w:r>
-        <w:rPr>
-          <w:rFonts w:ascii="Times New Roman" w:hAnsi="Times New Roman" w:cs="Times New Roman"/>
-          <w:b/>
-          <w:bCs/>
-        </w:rPr>
-        <w:t xml:space="preserve"> импровизация</w:t>
-      </w:r>
-      <w:r>
-        <w:rPr>
-          <w:rFonts w:ascii="Times New Roman" w:hAnsi="Times New Roman" w:cs="Times New Roman"/>
-          <w:b/>
-          <w:bCs/>
-        </w:rPr>
-        <w:br/>
-        <w:t>Демонстрация программного продукта</w:t>
-      </w:r>
-      <w:r>
-        <w:rPr>
-          <w:rFonts w:ascii="Times New Roman" w:hAnsi="Times New Roman" w:cs="Times New Roman"/>
-          <w:b/>
-          <w:bCs/>
-        </w:rPr>
-        <w:t>:</w:t>
-      </w:r>
-    </w:p>
-    <w:p>
-      <w:pPr>
-        <w:pStyle w:val="a7"/>
-        <w:spacing w:line="360" w:lineRule="auto"/>
-        <w:ind w:left="0"/>
-        <w:jc w:val="both"/>
-        <w:rPr>
-          <w:rFonts w:ascii="Times New Roman" w:hAnsi="Times New Roman" w:cs="Times New Roman"/>
-        </w:rPr>
-      </w:pPr>
-      <w:r>
-        <w:rPr>
-          <w:rFonts w:ascii="Times New Roman" w:hAnsi="Times New Roman" w:cs="Times New Roman"/>
-        </w:rPr>
-        <w:t>А теперь переходим к демонстрации программного продукта.</w:t>
-      </w:r>
-    </w:p>
-    <w:p>
-      <w:pPr>
-        <w:pStyle w:val="a7"/>
-        <w:spacing w:line="360" w:lineRule="auto"/>
-        <w:ind w:left="0"/>
-        <w:jc w:val="both"/>
-        <w:rPr>
-          <w:rFonts w:ascii="Times New Roman" w:hAnsi="Times New Roman" w:cs="Times New Roman"/>
-        </w:rPr>
-      </w:pPr>
-      <w:r>
-        <w:rPr>
-          <w:rFonts w:ascii="Times New Roman" w:hAnsi="Times New Roman" w:cs="Times New Roman"/>
-        </w:rPr>
-        <w:t xml:space="preserve">Для перехода в систему необходимо перейти по адресу </w:t>
-      </w:r>
-      <w:r>
-        <w:rPr>
-          <w:rFonts w:ascii="Times New Roman" w:hAnsi="Times New Roman" w:cs="Times New Roman"/>
-          <w:b/>
-          <w:bCs/>
-          <w:lang w:val="en-US"/>
-        </w:rPr>
-        <w:t>index</w:t>
-      </w:r>
-      <w:r>
-        <w:rPr>
-          <w:rFonts w:ascii="Times New Roman" w:hAnsi="Times New Roman" w:cs="Times New Roman"/>
-          <w:b/>
-          <w:bCs/>
-        </w:rPr>
-        <w:t>.</w:t>
-      </w:r>
-      <w:proofErr w:type="spellStart"/>
-      <w:r>
-        <w:rPr>
-          <w:rFonts w:ascii="Times New Roman" w:hAnsi="Times New Roman" w:cs="Times New Roman"/>
-          <w:b/>
-          <w:bCs/>
-          <w:lang w:val="en-US"/>
-        </w:rPr>
-        <w:t>schooltech</w:t>
-      </w:r>
-      <w:proofErr w:type="spellEnd"/>
-      <w:r>
-        <w:rPr>
-          <w:rFonts w:ascii="Times New Roman" w:hAnsi="Times New Roman" w:cs="Times New Roman"/>
-          <w:b/>
-          <w:bCs/>
-        </w:rPr>
-        <w:t>.</w:t>
-      </w:r>
-      <w:proofErr w:type="spellStart"/>
-      <w:r>
-        <w:rPr>
-          <w:rFonts w:ascii="Times New Roman" w:hAnsi="Times New Roman" w:cs="Times New Roman"/>
-          <w:b/>
-          <w:bCs/>
-          <w:lang w:val="en-US"/>
-        </w:rPr>
-        <w:t>ru</w:t>
-      </w:r>
-      <w:proofErr w:type="spellEnd"/>
-      <w:r>
-        <w:rPr>
-          <w:rFonts w:ascii="Times New Roman" w:hAnsi="Times New Roman" w:cs="Times New Roman"/>
-        </w:rPr>
-        <w:t xml:space="preserve">. Затем необходимо перейти в </w:t>
-      </w:r>
-    </w:p>
-    <w:p>
-      <w:pPr>
-        <w:pStyle w:val="a7"/>
-        <w:numPr>
-          <w:ilvl w:val="0"/>
-          <w:numId w:val="10"/>
-        </w:numPr>
         <w:spacing w:line="360" w:lineRule="auto"/>
         <w:jc w:val="both"/>
         <w:rPr>
           <w:rFonts w:ascii="Times New Roman" w:hAnsi="Times New Roman" w:cs="Times New Roman"/>
-        </w:rPr>
-      </w:pPr>
-      <w:r>
-        <w:rPr>
-          <w:rFonts w:ascii="Times New Roman" w:hAnsi="Times New Roman" w:cs="Times New Roman"/>
-        </w:rPr>
-        <w:t xml:space="preserve">Приказы по мероприятиям. </w:t>
-      </w:r>
-    </w:p>
-    <w:p>
-      <w:pPr>
-        <w:pStyle w:val="a7"/>
-        <w:numPr>
-          <w:ilvl w:val="0"/>
-          <w:numId w:val="10"/>
-        </w:numPr>
+          <w:b/>
+          <w:bCs/>
+        </w:rPr>
+      </w:pPr>
+      <w:r>
+        <w:rPr>
+          <w:rFonts w:ascii="Times New Roman" w:hAnsi="Times New Roman" w:cs="Times New Roman"/>
+          <w:b/>
+          <w:bCs/>
+        </w:rPr>
+        <w:t>Слайд 12</w:t>
+      </w:r>
+      <w:proofErr w:type="gramStart"/>
+      <w:r>
+        <w:rPr>
+          <w:rFonts w:ascii="Times New Roman" w:hAnsi="Times New Roman" w:cs="Times New Roman"/>
+          <w:b/>
+          <w:bCs/>
+        </w:rPr>
+        <w:t xml:space="preserve">: </w:t>
+      </w:r>
+      <w:r>
+        <w:rPr>
+          <w:rFonts w:ascii="Times New Roman" w:hAnsi="Times New Roman" w:cs="Times New Roman"/>
+          <w:bCs/>
+        </w:rPr>
+        <w:t>На</w:t>
+      </w:r>
+      <w:proofErr w:type="gramEnd"/>
+      <w:r>
+        <w:rPr>
+          <w:rFonts w:ascii="Times New Roman" w:hAnsi="Times New Roman" w:cs="Times New Roman"/>
+          <w:bCs/>
+        </w:rPr>
+        <w:t xml:space="preserve"> данном слайде изображена инфологическая модель основных классов системы.</w:t>
+      </w:r>
+      <w:r>
+        <w:rPr>
+          <w:rFonts w:ascii="Times New Roman" w:hAnsi="Times New Roman" w:cs="Times New Roman"/>
+          <w:b/>
+          <w:bCs/>
+        </w:rPr>
+        <w:t xml:space="preserve">  </w:t>
+      </w:r>
+    </w:p>
+    <w:p>
+      <w:pPr>
         <w:spacing w:line="360" w:lineRule="auto"/>
         <w:jc w:val="both"/>
         <w:rPr>
           <w:rFonts w:ascii="Times New Roman" w:hAnsi="Times New Roman" w:cs="Times New Roman"/>
-        </w:rPr>
-      </w:pPr>
-      <w:r>
-        <w:rPr>
-          <w:rFonts w:ascii="Times New Roman" w:hAnsi="Times New Roman" w:cs="Times New Roman"/>
-        </w:rPr>
-        <w:t>Генерация приказа по мероприятиям.</w:t>
-      </w:r>
-    </w:p>
-    <w:p>
-      <w:pPr>
-        <w:pStyle w:val="a7"/>
-        <w:numPr>
-          <w:ilvl w:val="0"/>
-          <w:numId w:val="10"/>
-        </w:numPr>
-        <w:spacing w:line="360" w:lineRule="auto"/>
-        <w:jc w:val="both"/>
-        <w:rPr>
-          <w:rFonts w:ascii="Times New Roman" w:hAnsi="Times New Roman" w:cs="Times New Roman"/>
-        </w:rPr>
-      </w:pPr>
-      <w:r>
-        <w:rPr>
-          <w:rFonts w:ascii="Times New Roman" w:hAnsi="Times New Roman" w:cs="Times New Roman"/>
-        </w:rPr>
-        <w:t>Учебные группы.</w:t>
-      </w:r>
-    </w:p>
-    <w:p>
-      <w:pPr>
-        <w:pStyle w:val="a7"/>
-        <w:numPr>
-          <w:ilvl w:val="0"/>
-          <w:numId w:val="10"/>
-        </w:numPr>
-        <w:spacing w:line="360" w:lineRule="auto"/>
-        <w:jc w:val="both"/>
-        <w:rPr>
-          <w:rFonts w:ascii="Times New Roman" w:hAnsi="Times New Roman" w:cs="Times New Roman"/>
-        </w:rPr>
-      </w:pPr>
-      <w:r>
-        <w:rPr>
-          <w:rFonts w:ascii="Times New Roman" w:hAnsi="Times New Roman" w:cs="Times New Roman"/>
-        </w:rPr>
-        <w:t>Приказы об образовательной деятельности.</w:t>
-      </w:r>
-    </w:p>
-    <w:p>
-      <w:pPr>
-        <w:pStyle w:val="a7"/>
-        <w:spacing w:line="360" w:lineRule="auto"/>
-        <w:ind w:left="0"/>
-        <w:jc w:val="both"/>
-        <w:rPr>
-          <w:rFonts w:ascii="Times New Roman" w:hAnsi="Times New Roman" w:cs="Times New Roman"/>
-          <w:b/>
-          <w:bCs/>
-        </w:rPr>
-      </w:pPr>
-      <w:r>
-        <w:rPr>
-          <w:rFonts w:ascii="Times New Roman" w:hAnsi="Times New Roman" w:cs="Times New Roman"/>
-          <w:b/>
-          <w:bCs/>
-        </w:rPr>
-        <w:t>Слайд 14:</w:t>
+          <w:b/>
+          <w:bCs/>
+        </w:rPr>
+      </w:pPr>
+      <w:r>
+        <w:rPr>
+          <w:rFonts w:ascii="Times New Roman" w:hAnsi="Times New Roman" w:cs="Times New Roman"/>
+          <w:b/>
+          <w:bCs/>
+        </w:rPr>
+        <w:t>Слайд 1</w:t>
+      </w:r>
+      <w:r>
+        <w:rPr>
+          <w:rFonts w:ascii="Times New Roman" w:hAnsi="Times New Roman" w:cs="Times New Roman"/>
+          <w:b/>
+          <w:bCs/>
+        </w:rPr>
+        <w:t>3</w:t>
+      </w:r>
+      <w:r>
+        <w:rPr>
+          <w:rFonts w:ascii="Times New Roman" w:hAnsi="Times New Roman" w:cs="Times New Roman"/>
+          <w:b/>
+          <w:bCs/>
+        </w:rPr>
+        <w:t>:</w:t>
       </w:r>
       <w:r>
         <w:rPr>
@@ -1648,87 +1416,16 @@
       <w:r>
         <w:rPr>
           <w:rFonts w:ascii="Times New Roman" w:hAnsi="Times New Roman" w:cs="Times New Roman"/>
-        </w:rPr>
-        <w:t>на данном слайде отображена архитектура разрабатываемого приложения. Обмен между клиентом и сервером происходит по протокол</w:t>
-      </w:r>
-      <w:r>
-        <w:rPr>
-          <w:rFonts w:ascii="Times New Roman" w:hAnsi="Times New Roman" w:cs="Times New Roman"/>
-        </w:rPr>
-        <w:t xml:space="preserve">у </w:t>
-      </w:r>
-      <w:r>
-        <w:rPr>
-          <w:rFonts w:ascii="Times New Roman" w:hAnsi="Times New Roman" w:cs="Times New Roman"/>
-          <w:lang w:val="en-US"/>
-        </w:rPr>
-        <w:t>HTTPs</w:t>
-      </w:r>
-      <w:r>
-        <w:rPr>
-          <w:rFonts w:ascii="Times New Roman" w:hAnsi="Times New Roman" w:cs="Times New Roman"/>
-        </w:rPr>
-        <w:t xml:space="preserve">. </w:t>
-      </w:r>
-      <w:r>
-        <w:rPr>
-          <w:rFonts w:ascii="Times New Roman" w:hAnsi="Times New Roman" w:cs="Times New Roman"/>
-        </w:rPr>
-        <w:t xml:space="preserve">Доступ к архивным файлам, находящимся на Яндекс Диске проходит через </w:t>
-      </w:r>
-      <w:r>
-        <w:rPr>
-          <w:rFonts w:ascii="Times New Roman" w:hAnsi="Times New Roman" w:cs="Times New Roman"/>
-          <w:lang w:val="en-US"/>
-        </w:rPr>
-        <w:t>API</w:t>
-      </w:r>
-      <w:r>
-        <w:rPr>
-          <w:rFonts w:ascii="Times New Roman" w:hAnsi="Times New Roman" w:cs="Times New Roman"/>
-        </w:rPr>
-        <w:t xml:space="preserve"> и брокер сообщений </w:t>
-      </w:r>
-      <w:r>
-        <w:rPr>
-          <w:rFonts w:ascii="Times New Roman" w:hAnsi="Times New Roman" w:cs="Times New Roman"/>
-          <w:lang w:val="en-US"/>
-        </w:rPr>
-        <w:t>RabbitMQ</w:t>
-      </w:r>
-      <w:r>
-        <w:rPr>
-          <w:rFonts w:ascii="Times New Roman" w:hAnsi="Times New Roman" w:cs="Times New Roman"/>
-        </w:rPr>
-        <w:t>. Актуальные файлы хранятся непосредственно на сервере для быстрого доступа к ним.</w:t>
-      </w:r>
-      <w:r>
-        <w:rPr>
-          <w:rFonts w:ascii="Times New Roman" w:hAnsi="Times New Roman" w:cs="Times New Roman"/>
-          <w:b/>
-          <w:bCs/>
-        </w:rPr>
-        <w:t xml:space="preserve">  </w:t>
-      </w:r>
-    </w:p>
-    <w:p>
-      <w:pPr>
-        <w:pStyle w:val="a7"/>
-        <w:spacing w:line="360" w:lineRule="auto"/>
-        <w:ind w:left="0"/>
-        <w:rPr>
-          <w:rFonts w:ascii="Times New Roman" w:hAnsi="Times New Roman" w:cs="Times New Roman"/>
-          <w:b/>
-          <w:bCs/>
-        </w:rPr>
-      </w:pPr>
-      <w:r>
-        <w:rPr>
-          <w:rFonts w:ascii="Times New Roman" w:hAnsi="Times New Roman" w:cs="Times New Roman"/>
-          <w:b/>
-          <w:bCs/>
-        </w:rPr>
-        <w:t>Слайд 15:</w:t>
+          <w:bCs/>
+        </w:rPr>
+        <w:t>на данном слайде отображены основные шаблоны генерируемых документов</w:t>
+      </w:r>
+      <w:r>
+        <w:rPr>
+          <w:rFonts w:ascii="Times New Roman" w:hAnsi="Times New Roman" w:cs="Times New Roman"/>
+          <w:bCs/>
+        </w:rPr>
+        <w:t>.</w:t>
       </w:r>
     </w:p>
     <w:p>
@@ -1738,35 +1435,275 @@
         <w:ind w:left="0"/>
         <w:rPr>
           <w:rFonts w:ascii="Times New Roman" w:hAnsi="Times New Roman" w:cs="Times New Roman"/>
-        </w:rPr>
-      </w:pPr>
-      <w:r>
-        <w:rPr>
-          <w:rFonts w:ascii="Times New Roman" w:hAnsi="Times New Roman" w:cs="Times New Roman"/>
-        </w:rPr>
-        <w:t xml:space="preserve">На данном слайде отображены основные сведения о разработанном программном продукте и </w:t>
-      </w:r>
-      <w:r>
-        <w:rPr>
-          <w:rFonts w:ascii="Times New Roman" w:hAnsi="Times New Roman" w:cs="Times New Roman"/>
-        </w:rPr>
-        <w:t xml:space="preserve">средствах разработки. </w:t>
-      </w:r>
-    </w:p>
-    <w:p>
-      <w:pPr>
+          <w:b/>
+          <w:bCs/>
+        </w:rPr>
+      </w:pPr>
+      <w:r>
+        <w:rPr>
+          <w:rFonts w:ascii="Times New Roman" w:hAnsi="Times New Roman" w:cs="Times New Roman"/>
+          <w:b/>
+          <w:bCs/>
+        </w:rPr>
+        <w:t>Слайд 1</w:t>
+      </w:r>
+      <w:r>
+        <w:rPr>
+          <w:rFonts w:ascii="Times New Roman" w:hAnsi="Times New Roman" w:cs="Times New Roman"/>
+          <w:b/>
+          <w:bCs/>
+        </w:rPr>
+        <w:t>4</w:t>
+      </w:r>
+      <w:r>
+        <w:rPr>
+          <w:rFonts w:ascii="Times New Roman" w:hAnsi="Times New Roman" w:cs="Times New Roman"/>
+          <w:b/>
+          <w:bCs/>
+        </w:rPr>
+        <w:t>:</w:t>
+      </w:r>
+      <w:r>
+        <w:rPr>
+          <w:rFonts w:ascii="Times New Roman" w:hAnsi="Times New Roman" w:cs="Times New Roman"/>
+          <w:b/>
+          <w:bCs/>
+        </w:rPr>
+        <w:t xml:space="preserve"> </w:t>
+      </w:r>
+      <w:r>
+        <w:rPr>
+          <w:rFonts w:ascii="Times New Roman" w:hAnsi="Times New Roman" w:cs="Times New Roman"/>
+          <w:bCs/>
+        </w:rPr>
+        <w:t>на данном слайде отображены основные разработанные интерфейсы системы.</w:t>
+      </w:r>
+    </w:p>
+    <w:p>
+      <w:pPr>
+        <w:pStyle w:val="a7"/>
         <w:spacing w:after="0" w:line="360" w:lineRule="auto"/>
-        <w:rPr>
-          <w:rFonts w:ascii="Times New Roman" w:hAnsi="Times New Roman" w:cs="Times New Roman"/>
-        </w:rPr>
-      </w:pPr>
-      <w:r>
-        <w:rPr>
-          <w:rFonts w:ascii="Times New Roman" w:hAnsi="Times New Roman" w:cs="Times New Roman"/>
-          <w:b/>
-          <w:bCs/>
-        </w:rPr>
-        <w:t>Слайд 16</w:t>
+        <w:ind w:left="0"/>
+        <w:rPr>
+          <w:rFonts w:ascii="Times New Roman" w:hAnsi="Times New Roman" w:cs="Times New Roman"/>
+          <w:b/>
+          <w:bCs/>
+        </w:rPr>
+      </w:pPr>
+      <w:r>
+        <w:rPr>
+          <w:rFonts w:ascii="Times New Roman" w:hAnsi="Times New Roman" w:cs="Times New Roman"/>
+          <w:b/>
+          <w:bCs/>
+        </w:rPr>
+        <w:t>Слайд 1</w:t>
+      </w:r>
+      <w:r>
+        <w:rPr>
+          <w:rFonts w:ascii="Times New Roman" w:hAnsi="Times New Roman" w:cs="Times New Roman"/>
+          <w:b/>
+          <w:bCs/>
+        </w:rPr>
+        <w:t>5</w:t>
+      </w:r>
+      <w:r>
+        <w:rPr>
+          <w:rFonts w:ascii="Times New Roman" w:hAnsi="Times New Roman" w:cs="Times New Roman"/>
+          <w:b/>
+          <w:bCs/>
+        </w:rPr>
+        <w:t xml:space="preserve">: </w:t>
+      </w:r>
+      <w:r>
+        <w:rPr>
+          <w:rFonts w:ascii="Times New Roman" w:hAnsi="Times New Roman" w:cs="Times New Roman"/>
+        </w:rPr>
+        <w:t xml:space="preserve">на данном слайде отображена архитектура разрабатываемого приложения. Обмен между клиентом и сервером происходит по протоколу </w:t>
+      </w:r>
+      <w:r>
+        <w:rPr>
+          <w:rFonts w:ascii="Times New Roman" w:hAnsi="Times New Roman" w:cs="Times New Roman"/>
+          <w:lang w:val="en-US"/>
+        </w:rPr>
+        <w:t>HTTPs</w:t>
+      </w:r>
+      <w:r>
+        <w:rPr>
+          <w:rFonts w:ascii="Times New Roman" w:hAnsi="Times New Roman" w:cs="Times New Roman"/>
+        </w:rPr>
+        <w:t xml:space="preserve">. Доступ к архивным файлам, находящимся на Яндекс Диске проходит через </w:t>
+      </w:r>
+      <w:r>
+        <w:rPr>
+          <w:rFonts w:ascii="Times New Roman" w:hAnsi="Times New Roman" w:cs="Times New Roman"/>
+          <w:lang w:val="en-US"/>
+        </w:rPr>
+        <w:t>API</w:t>
+      </w:r>
+      <w:r>
+        <w:rPr>
+          <w:rFonts w:ascii="Times New Roman" w:hAnsi="Times New Roman" w:cs="Times New Roman"/>
+        </w:rPr>
+        <w:t xml:space="preserve"> и брокер сообщений </w:t>
+      </w:r>
+      <w:r>
+        <w:rPr>
+          <w:rFonts w:ascii="Times New Roman" w:hAnsi="Times New Roman" w:cs="Times New Roman"/>
+          <w:lang w:val="en-US"/>
+        </w:rPr>
+        <w:t>RabbitMQ</w:t>
+      </w:r>
+      <w:r>
+        <w:rPr>
+          <w:rFonts w:ascii="Times New Roman" w:hAnsi="Times New Roman" w:cs="Times New Roman"/>
+        </w:rPr>
+        <w:t>. Актуальные файлы хранятся непосредственно на сервере для быстрого доступа к ним.</w:t>
+      </w:r>
+      <w:r>
+        <w:rPr>
+          <w:rFonts w:ascii="Times New Roman" w:hAnsi="Times New Roman" w:cs="Times New Roman"/>
+          <w:b/>
+          <w:bCs/>
+        </w:rPr>
+        <w:t xml:space="preserve">  </w:t>
+      </w:r>
+    </w:p>
+    <w:p>
+      <w:pPr>
+        <w:pStyle w:val="a7"/>
+        <w:spacing w:after="0" w:line="360" w:lineRule="auto"/>
+        <w:ind w:left="0"/>
+        <w:rPr>
+          <w:rFonts w:ascii="Times New Roman" w:hAnsi="Times New Roman" w:cs="Times New Roman"/>
+        </w:rPr>
+      </w:pPr>
+      <w:r>
+        <w:rPr>
+          <w:rFonts w:ascii="Times New Roman" w:hAnsi="Times New Roman" w:cs="Times New Roman"/>
+          <w:b/>
+          <w:bCs/>
+        </w:rPr>
+        <w:t>Слайд 1</w:t>
+      </w:r>
+      <w:r>
+        <w:rPr>
+          <w:rFonts w:ascii="Times New Roman" w:hAnsi="Times New Roman" w:cs="Times New Roman"/>
+          <w:b/>
+          <w:bCs/>
+        </w:rPr>
+        <w:t>6</w:t>
+      </w:r>
+      <w:proofErr w:type="gramStart"/>
+      <w:r>
+        <w:rPr>
+          <w:rFonts w:ascii="Times New Roman" w:hAnsi="Times New Roman" w:cs="Times New Roman"/>
+          <w:b/>
+          <w:bCs/>
+        </w:rPr>
+        <w:t>:</w:t>
+      </w:r>
+      <w:r>
+        <w:rPr>
+          <w:rFonts w:ascii="Times New Roman" w:hAnsi="Times New Roman" w:cs="Times New Roman"/>
+        </w:rPr>
+        <w:t xml:space="preserve"> </w:t>
+      </w:r>
+      <w:r>
+        <w:rPr>
+          <w:rFonts w:ascii="Times New Roman" w:hAnsi="Times New Roman" w:cs="Times New Roman"/>
+        </w:rPr>
+        <w:t>На</w:t>
+      </w:r>
+      <w:proofErr w:type="gramEnd"/>
+      <w:r>
+        <w:rPr>
+          <w:rFonts w:ascii="Times New Roman" w:hAnsi="Times New Roman" w:cs="Times New Roman"/>
+        </w:rPr>
+        <w:t xml:space="preserve"> данном слайде отображены основные сведения о разработанном программном продукте и средствах разработки. </w:t>
+      </w:r>
+    </w:p>
+    <w:p>
+      <w:pPr>
+        <w:pStyle w:val="a7"/>
+        <w:spacing w:after="0" w:line="360" w:lineRule="auto"/>
+        <w:ind w:left="0"/>
+        <w:rPr>
+          <w:rFonts w:ascii="Times New Roman" w:hAnsi="Times New Roman" w:cs="Times New Roman"/>
+        </w:rPr>
+      </w:pPr>
+      <w:r>
+        <w:rPr>
+          <w:rFonts w:ascii="Times New Roman" w:hAnsi="Times New Roman" w:cs="Times New Roman"/>
+          <w:b/>
+          <w:bCs/>
+        </w:rPr>
+        <w:t>Слайд 1</w:t>
+      </w:r>
+      <w:r>
+        <w:rPr>
+          <w:rFonts w:ascii="Times New Roman" w:hAnsi="Times New Roman" w:cs="Times New Roman"/>
+          <w:b/>
+          <w:bCs/>
+        </w:rPr>
+        <w:t>7</w:t>
+      </w:r>
+      <w:proofErr w:type="gramStart"/>
+      <w:r>
+        <w:rPr>
+          <w:rFonts w:ascii="Times New Roman" w:hAnsi="Times New Roman" w:cs="Times New Roman"/>
+          <w:b/>
+          <w:bCs/>
+        </w:rPr>
+        <w:t>:</w:t>
+      </w:r>
+      <w:r>
+        <w:rPr>
+          <w:rFonts w:ascii="Times New Roman" w:hAnsi="Times New Roman" w:cs="Times New Roman"/>
+        </w:rPr>
+        <w:t xml:space="preserve"> </w:t>
+      </w:r>
+      <w:r>
+        <w:rPr>
+          <w:rFonts w:ascii="Times New Roman" w:hAnsi="Times New Roman" w:cs="Times New Roman"/>
+        </w:rPr>
+        <w:t>На</w:t>
+      </w:r>
+      <w:proofErr w:type="gramEnd"/>
+      <w:r>
+        <w:rPr>
+          <w:rFonts w:ascii="Times New Roman" w:hAnsi="Times New Roman" w:cs="Times New Roman"/>
+        </w:rPr>
+        <w:t xml:space="preserve"> данном слайде отображены </w:t>
+      </w:r>
+      <w:r>
+        <w:rPr>
+          <w:rFonts w:ascii="Times New Roman" w:hAnsi="Times New Roman" w:cs="Times New Roman"/>
+        </w:rPr>
+        <w:t>системные требования к серверу и клиенту.</w:t>
+      </w:r>
+    </w:p>
+    <w:p>
+      <w:pPr>
+        <w:spacing w:after="0" w:line="360" w:lineRule="auto"/>
+        <w:rPr>
+          <w:rFonts w:ascii="Times New Roman" w:hAnsi="Times New Roman" w:cs="Times New Roman"/>
+        </w:rPr>
+      </w:pPr>
+      <w:r>
+        <w:rPr>
+          <w:rFonts w:ascii="Times New Roman" w:hAnsi="Times New Roman" w:cs="Times New Roman"/>
+          <w:b/>
+          <w:bCs/>
+        </w:rPr>
+        <w:t>Слайд 1</w:t>
+      </w:r>
+      <w:r>
+        <w:rPr>
+          <w:rFonts w:ascii="Times New Roman" w:hAnsi="Times New Roman" w:cs="Times New Roman"/>
+          <w:b/>
+          <w:bCs/>
+        </w:rPr>
+        <w:t>8</w:t>
       </w:r>
       <w:proofErr w:type="gramStart"/>
       <w:r>
@@ -1870,8 +1807,23 @@
           <w:b/>
           <w:bCs/>
         </w:rPr>
-        <w:lastRenderedPageBreak/>
-        <w:t>Слайд 17:</w:t>
+        <w:t>Слайд 1</w:t>
+      </w:r>
+      <w:r>
+        <w:rPr>
+          <w:rFonts w:ascii="Times New Roman" w:hAnsi="Times New Roman" w:cs="Times New Roman"/>
+          <w:b/>
+          <w:bCs/>
+        </w:rPr>
+        <w:t>9</w:t>
+      </w:r>
+      <w:r>
+        <w:rPr>
+          <w:rFonts w:ascii="Times New Roman" w:hAnsi="Times New Roman" w:cs="Times New Roman"/>
+          <w:b/>
+          <w:bCs/>
+        </w:rPr>
+        <w:t>:</w:t>
       </w:r>
       <w:r>
         <w:rPr>
@@ -1885,15 +1837,27 @@
         <w:rPr>
           <w:rFonts w:ascii="Times New Roman" w:hAnsi="Times New Roman" w:cs="Times New Roman"/>
         </w:rPr>
-        <w:t>Система была внедрена в «Региональный школьный технопарк» 14 апреля 2025 года.</w:t>
-      </w:r>
-      <w:r>
-        <w:rPr>
-          <w:rFonts w:ascii="Times New Roman" w:hAnsi="Times New Roman" w:cs="Times New Roman"/>
-          <w:b/>
+        <w:t xml:space="preserve">Система </w:t>
+      </w:r>
+      <w:r>
+        <w:rPr>
+          <w:rFonts w:ascii="Times New Roman" w:hAnsi="Times New Roman" w:cs="Times New Roman"/>
+        </w:rPr>
+        <w:t>была внедрена в «Региональный школьный технопарк» 14 апреля 2025 года.</w:t>
+      </w:r>
+      <w:r>
+        <w:rPr>
+          <w:rFonts w:ascii="Times New Roman" w:hAnsi="Times New Roman" w:cs="Times New Roman"/>
           <w:bCs/>
         </w:rPr>
         <w:t xml:space="preserve"> </w:t>
+      </w:r>
+      <w:r>
+        <w:rPr>
+          <w:rFonts w:ascii="Times New Roman" w:hAnsi="Times New Roman" w:cs="Times New Roman"/>
+          <w:bCs/>
+        </w:rPr>
+        <w:t>Соответствующий акт о внедрении представлен на слайде.</w:t>
       </w:r>
     </w:p>
     <w:p>
@@ -1913,7 +1877,15 @@
           <w:b/>
           <w:bCs/>
         </w:rPr>
-        <w:t>Слайд 18</w:t>
+        <w:t xml:space="preserve">Слайд </w:t>
+      </w:r>
+      <w:r>
+        <w:rPr>
+          <w:rFonts w:ascii="Times New Roman" w:hAnsi="Times New Roman" w:cs="Times New Roman"/>
+          <w:b/>
+          <w:bCs/>
+        </w:rPr>
+        <w:t>20</w:t>
       </w:r>
       <w:proofErr w:type="gramStart"/>
       <w:r>
@@ -1957,6 +1929,24 @@
           <w:bCs/>
         </w:rPr>
       </w:pPr>
+    </w:p>
+    <w:p>
+      <w:pPr>
+        <w:pStyle w:val="a7"/>
+        <w:spacing w:line="360" w:lineRule="auto"/>
+        <w:ind w:left="0"/>
+        <w:rPr>
+          <w:rFonts w:ascii="Times New Roman" w:hAnsi="Times New Roman" w:cs="Times New Roman"/>
+        </w:rPr>
+      </w:pPr>
+      <w:r>
+        <w:rPr>
+          <w:rFonts w:ascii="Times New Roman" w:hAnsi="Times New Roman" w:cs="Times New Roman"/>
+          <w:b/>
+          <w:bCs/>
+        </w:rPr>
+        <w:t>Демонстрация программного продукта:</w:t>
+      </w:r>
     </w:p>
     <w:p>
       <w:pPr>
@@ -2000,7 +1990,7 @@
 </file>
 
 <file path=word/numbering.xml><?xml version="1.0" encoding="utf-8"?>
-<w:numbering xmlns:wpc="http://schemas.microsoft.com/office/word/2010/wordprocessingCanvas" xmlns:cx="http://schemas.microsoft.com/office/drawing/2014/chartex" xmlns:cx1="http://schemas.microsoft.com/office/drawing/2015/9/8/chartex" xmlns:cx2="http://schemas.microsoft.com/office/drawing/2015/10/21/chartex" xmlns:cx3="http://schemas.microsoft.com/office/drawing/2016/5/9/chartex" xmlns:cx4="http://schemas.microsoft.com/office/drawing/2016/5/10/chartex" xmlns:cx5="http://schemas.microsoft.com/office/drawing/2016/5/11/chartex" xmlns:cx6="http://schemas.microsoft.com/office/drawing/2016/5/12/chartex" xmlns:cx7="http://schemas.microsoft.com/office/drawing/2016/5/13/chartex" xmlns:cx8="http://schemas.microsoft.com/office/drawing/2016/5/14/chartex" xmlns:mc="http://schemas.openxmlformats.org/markup-compatibility/2006" xmlns:aink="http://schemas.microsoft.com/office/drawing/2016/ink" xmlns:am3d="http://schemas.microsoft.com/office/drawing/2017/model3d" xmlns:o="urn:schemas-microsoft-com:office:office" xmlns:oel="http://schemas.microsoft.com/office/2019/extlst" xmlns:r="http://schemas.openxmlformats.org/officeDocument/2006/relationships" xmlns:m="http://schemas.openxmlformats.org/officeDocument/2006/math" xmlns:v="urn:schemas-microsoft-com:vml" xmlns:wp14="http://schemas.microsoft.com/office/word/2010/wordprocessingDrawing" xmlns:wp="http://schemas.openxmlformats.org/drawingml/2006/wordprocessingDrawing" xmlns:w10="urn:schemas-microsoft-com:office:word" xmlns:w="http://schemas.openxmlformats.org/wordprocessingml/2006/main" xmlns:w14="http://schemas.microsoft.com/office/word/2010/wordml" xmlns:w15="http://schemas.microsoft.com/office/word/2012/wordml" xmlns:w16cex="http://schemas.microsoft.com/office/word/2018/wordml/cex" xmlns:w16cid="http://schemas.microsoft.com/office/word/2016/wordml/cid" xmlns:w16="http://schemas.microsoft.com/office/word/2018/wordml" xmlns:w16sdtdh="http://schemas.microsoft.com/office/word/2020/wordml/sdtdatahash" xmlns:w16se="http://schemas.microsoft.com/office/word/2015/wordml/symex" xmlns:wpg="http://schemas.microsoft.com/office/word/2010/wordprocessingGroup" xmlns:wpi="http://schemas.microsoft.com/office/word/2010/wordprocessingInk" xmlns:wne="http://schemas.microsoft.com/office/word/2006/wordml" xmlns:wps="http://schemas.microsoft.com/office/word/2010/wordprocessingShape" mc:Ignorable="w14 w15 w16se w16cid w16 w16cex w16sdtdh wp14">
+<w:numbering xmlns:wpc="http://schemas.microsoft.com/office/word/2010/wordprocessingCanvas" xmlns:cx="http://schemas.microsoft.com/office/drawing/2014/chartex" xmlns:cx1="http://schemas.microsoft.com/office/drawing/2015/9/8/chartex" xmlns:cx2="http://schemas.microsoft.com/office/drawing/2015/10/21/chartex" xmlns:cx3="http://schemas.microsoft.com/office/drawing/2016/5/9/chartex" xmlns:cx4="http://schemas.microsoft.com/office/drawing/2016/5/10/chartex" xmlns:cx5="http://schemas.microsoft.com/office/drawing/2016/5/11/chartex" xmlns:cx6="http://schemas.microsoft.com/office/drawing/2016/5/12/chartex" xmlns:cx7="http://schemas.microsoft.com/office/drawing/2016/5/13/chartex" xmlns:cx8="http://schemas.microsoft.com/office/drawing/2016/5/14/chartex" xmlns:mc="http://schemas.openxmlformats.org/markup-compatibility/2006" xmlns:aink="http://schemas.microsoft.com/office/drawing/2016/ink" xmlns:am3d="http://schemas.microsoft.com/office/drawing/2017/model3d" xmlns:o="urn:schemas-microsoft-com:office:office" xmlns:r="http://schemas.openxmlformats.org/officeDocument/2006/relationships" xmlns:m="http://schemas.openxmlformats.org/officeDocument/2006/math" xmlns:v="urn:schemas-microsoft-com:vml" xmlns:wp14="http://schemas.microsoft.com/office/word/2010/wordprocessingDrawing" xmlns:wp="http://schemas.openxmlformats.org/drawingml/2006/wordprocessingDrawing" xmlns:w10="urn:schemas-microsoft-com:office:word" xmlns:w="http://schemas.openxmlformats.org/wordprocessingml/2006/main" xmlns:w14="http://schemas.microsoft.com/office/word/2010/wordml" xmlns:w15="http://schemas.microsoft.com/office/word/2012/wordml" xmlns:w16cid="http://schemas.microsoft.com/office/word/2016/wordml/cid" xmlns:w16se="http://schemas.microsoft.com/office/word/2015/wordml/symex" xmlns:wpg="http://schemas.microsoft.com/office/word/2010/wordprocessingGroup" xmlns:wpi="http://schemas.microsoft.com/office/word/2010/wordprocessingInk" xmlns:wne="http://schemas.microsoft.com/office/word/2006/wordml" xmlns:wps="http://schemas.microsoft.com/office/word/2010/wordprocessingShape" mc:Ignorable="w14 w15 w16se w16cid wp14">
   <w:abstractNum w:abstractNumId="0" w15:restartNumberingAfterBreak="0">
     <w:nsid w:val="02355E25"/>
     <w:multiLevelType w:val="hybridMultilevel"/>
@@ -3080,41 +3070,41 @@
       </w:rPr>
     </w:lvl>
   </w:abstractNum>
-  <w:num w:numId="1" w16cid:durableId="840122523">
+  <w:num w:numId="1">
     <w:abstractNumId w:val="6"/>
   </w:num>
-  <w:num w:numId="2" w16cid:durableId="1025984149">
+  <w:num w:numId="2">
     <w:abstractNumId w:val="9"/>
   </w:num>
-  <w:num w:numId="3" w16cid:durableId="279143634">
+  <w:num w:numId="3">
     <w:abstractNumId w:val="2"/>
   </w:num>
-  <w:num w:numId="4" w16cid:durableId="1438791089">
+  <w:num w:numId="4">
     <w:abstractNumId w:val="8"/>
   </w:num>
-  <w:num w:numId="5" w16cid:durableId="1939752557">
+  <w:num w:numId="5">
     <w:abstractNumId w:val="4"/>
   </w:num>
-  <w:num w:numId="6" w16cid:durableId="22944916">
+  <w:num w:numId="6">
     <w:abstractNumId w:val="0"/>
   </w:num>
-  <w:num w:numId="7" w16cid:durableId="1338197127">
+  <w:num w:numId="7">
     <w:abstractNumId w:val="5"/>
   </w:num>
-  <w:num w:numId="8" w16cid:durableId="1545680913">
+  <w:num w:numId="8">
     <w:abstractNumId w:val="3"/>
   </w:num>
-  <w:num w:numId="9" w16cid:durableId="1752658841">
+  <w:num w:numId="9">
     <w:abstractNumId w:val="1"/>
   </w:num>
-  <w:num w:numId="10" w16cid:durableId="831682025">
+  <w:num w:numId="10">
     <w:abstractNumId w:val="7"/>
   </w:num>
 </w:numbering>
 </file>
 
 <file path=word/styles.xml><?xml version="1.0" encoding="utf-8"?>
-<w:styles xmlns:mc="http://schemas.openxmlformats.org/markup-compatibility/2006" xmlns:r="http://schemas.openxmlformats.org/officeDocument/2006/relationships" xmlns:w="http://schemas.openxmlformats.org/wordprocessingml/2006/main" xmlns:w14="http://schemas.microsoft.com/office/word/2010/wordml" xmlns:w15="http://schemas.microsoft.com/office/word/2012/wordml" xmlns:w16cex="http://schemas.microsoft.com/office/word/2018/wordml/cex" xmlns:w16cid="http://schemas.microsoft.com/office/word/2016/wordml/cid" xmlns:w16="http://schemas.microsoft.com/office/word/2018/wordml" xmlns:w16sdtdh="http://schemas.microsoft.com/office/word/2020/wordml/sdtdatahash" xmlns:w16se="http://schemas.microsoft.com/office/word/2015/wordml/symex" mc:Ignorable="w14 w15 w16se w16cid w16 w16cex w16sdtdh">
+<w:styles xmlns:mc="http://schemas.openxmlformats.org/markup-compatibility/2006" xmlns:r="http://schemas.openxmlformats.org/officeDocument/2006/relationships" xmlns:w="http://schemas.openxmlformats.org/wordprocessingml/2006/main" xmlns:w14="http://schemas.microsoft.com/office/word/2010/wordml" xmlns:w15="http://schemas.microsoft.com/office/word/2012/wordml" xmlns:w16cid="http://schemas.microsoft.com/office/word/2016/wordml/cid" xmlns:w16se="http://schemas.microsoft.com/office/word/2015/wordml/symex" mc:Ignorable="w14 w15 w16se w16cid">
   <w:docDefaults>
     <w:rPrDefault>
       <w:rPr>
@@ -3132,7 +3122,7 @@
       </w:pPr>
     </w:pPrDefault>
   </w:docDefaults>
-  <w:latentStyles w:defLockedState="0" w:defUIPriority="99" w:defSemiHidden="0" w:defUnhideWhenUsed="0" w:defQFormat="0" w:count="376">
+  <w:latentStyles w:defLockedState="0" w:defUIPriority="99" w:defSemiHidden="0" w:defUnhideWhenUsed="0" w:defQFormat="0" w:count="375">
     <w:lsdException w:name="Normal" w:uiPriority="0" w:qFormat="1"/>
     <w:lsdException w:name="heading 1" w:uiPriority="9" w:qFormat="1"/>
     <w:lsdException w:name="heading 2" w:semiHidden="1" w:uiPriority="9" w:unhideWhenUsed="1" w:qFormat="1"/>
@@ -3508,7 +3498,6 @@
     <w:lsdException w:name="Smart Hyperlink" w:semiHidden="1" w:unhideWhenUsed="1"/>
     <w:lsdException w:name="Hashtag" w:semiHidden="1" w:unhideWhenUsed="1"/>
     <w:lsdException w:name="Unresolved Mention" w:semiHidden="1" w:unhideWhenUsed="1"/>
-    <w:lsdException w:name="Smart Link" w:semiHidden="1" w:unhideWhenUsed="1"/>
   </w:latentStyles>
   <w:style w:type="paragraph" w:default="1" w:styleId="a">
     <w:name w:val="Normal"/>
@@ -3716,7 +3705,6 @@
   <w:style w:type="character" w:default="1" w:styleId="a0">
     <w:name w:val="Default Paragraph Font"/>
     <w:uiPriority w:val="1"/>
-    <w:semiHidden/>
     <w:unhideWhenUsed/>
   </w:style>
   <w:style w:type="table" w:default="1" w:styleId="a1">

</xml_diff>